<commit_message>
adds final iscience docs, complete online si with code docs
</commit_message>
<xml_diff>
--- a/iscience_submission/iscience_cover-letter.docx
+++ b/iscience_submission/iscience_cover-letter.docx
@@ -3,203 +3,1561 @@
 <w:document xmlns:wpc="http://schemas.microsoft.com/office/word/2010/wordprocessingCanvas" xmlns:cx="http://schemas.microsoft.com/office/drawing/2014/chartex" xmlns:cx1="http://schemas.microsoft.com/office/drawing/2015/9/8/chartex" xmlns:cx2="http://schemas.microsoft.com/office/drawing/2015/10/21/chartex" xmlns:cx3="http://schemas.microsoft.com/office/drawing/2016/5/9/chartex" xmlns:cx4="http://schemas.microsoft.com/office/drawing/2016/5/10/chartex" xmlns:cx5="http://schemas.microsoft.com/office/drawing/2016/5/11/chartex" xmlns:cx6="http://schemas.microsoft.com/office/drawing/2016/5/12/chartex" xmlns:cx7="http://schemas.microsoft.com/office/drawing/2016/5/13/chartex" xmlns:cx8="http://schemas.microsoft.com/office/drawing/2016/5/14/chartex" xmlns:mc="http://schemas.openxmlformats.org/markup-compatibility/2006" xmlns:aink="http://schemas.microsoft.com/office/drawing/2016/ink" xmlns:am3d="http://schemas.microsoft.com/office/drawing/2017/model3d" xmlns:o="urn:schemas-microsoft-com:office:office" xmlns:r="http://schemas.openxmlformats.org/officeDocument/2006/relationships" xmlns:m="http://schemas.openxmlformats.org/officeDocument/2006/math" xmlns:v="urn:schemas-microsoft-com:vml" xmlns:wp14="http://schemas.microsoft.com/office/word/2010/wordprocessingDrawing" xmlns:wp="http://schemas.openxmlformats.org/drawingml/2006/wordprocessingDrawing" xmlns:w10="urn:schemas-microsoft-com:office:word" xmlns:w="http://schemas.openxmlformats.org/wordprocessingml/2006/main" xmlns:w14="http://schemas.microsoft.com/office/word/2010/wordml" xmlns:w15="http://schemas.microsoft.com/office/word/2012/wordml" xmlns:w16cid="http://schemas.microsoft.com/office/word/2016/wordml/cid" xmlns:w16se="http://schemas.microsoft.com/office/word/2015/wordml/symex" xmlns:wpg="http://schemas.microsoft.com/office/word/2010/wordprocessingGroup" xmlns:wpi="http://schemas.microsoft.com/office/word/2010/wordprocessingInk" xmlns:wne="http://schemas.microsoft.com/office/word/2006/wordml" xmlns:wps="http://schemas.microsoft.com/office/word/2010/wordprocessingShape" mc:Ignorable="w14 w15 w16se w16cid wp14">
   <w:body>
     <w:p>
-      <w:r>
+      <w:pPr>
+        <w:rPr>
+          <w:sz w:val="22"/>
+          <w:szCs w:val="22"/>
+        </w:rPr>
+      </w:pPr>
+      <w:r>
+        <w:rPr>
+          <w:sz w:val="22"/>
+          <w:szCs w:val="22"/>
+        </w:rPr>
         <w:t xml:space="preserve">Dear </w:t>
       </w:r>
       <w:proofErr w:type="spellStart"/>
       <w:r>
+        <w:rPr>
+          <w:sz w:val="22"/>
+          <w:szCs w:val="22"/>
+        </w:rPr>
         <w:t>iScience</w:t>
       </w:r>
       <w:proofErr w:type="spellEnd"/>
       <w:r>
-        <w:t xml:space="preserve"> Editorial Advisory Board members,</w:t>
-      </w:r>
-    </w:p>
-    <w:p/>
-    <w:p>
-      <w:r>
-        <w:t>On behalf of myself and my fellow co-authors, it is my pleasure to submit the manuscript "</w:t>
+        <w:rPr>
+          <w:sz w:val="22"/>
+          <w:szCs w:val="22"/>
+        </w:rPr>
+        <w:t xml:space="preserve"> Editorial Advisory Board,</w:t>
+      </w:r>
+    </w:p>
+    <w:p>
+      <w:pPr>
+        <w:rPr>
+          <w:sz w:val="22"/>
+          <w:szCs w:val="22"/>
+        </w:rPr>
+      </w:pPr>
+    </w:p>
+    <w:p>
+      <w:pPr>
+        <w:rPr>
+          <w:sz w:val="22"/>
+          <w:szCs w:val="22"/>
+        </w:rPr>
+      </w:pPr>
+      <w:r>
+        <w:rPr>
+          <w:sz w:val="22"/>
+          <w:szCs w:val="22"/>
+        </w:rPr>
+        <w:t>On behalf of myself and my collaborators, it</w:t>
+      </w:r>
+      <w:r>
+        <w:rPr>
+          <w:sz w:val="22"/>
+          <w:szCs w:val="22"/>
+        </w:rPr>
+        <w:t xml:space="preserve"> is my pleasure to submit </w:t>
+      </w:r>
+      <w:r>
+        <w:rPr>
+          <w:sz w:val="22"/>
+          <w:szCs w:val="22"/>
+        </w:rPr>
+        <w:t>this</w:t>
+      </w:r>
+      <w:r>
+        <w:rPr>
+          <w:sz w:val="22"/>
+          <w:szCs w:val="22"/>
+        </w:rPr>
+        <w:t xml:space="preserve"> manuscript</w:t>
+      </w:r>
+      <w:r>
+        <w:rPr>
+          <w:sz w:val="22"/>
+          <w:szCs w:val="22"/>
+        </w:rPr>
+        <w:t>,</w:t>
+      </w:r>
+      <w:r>
+        <w:rPr>
+          <w:sz w:val="22"/>
+          <w:szCs w:val="22"/>
+        </w:rPr>
+        <w:t xml:space="preserve"> </w:t>
       </w:r>
       <w:proofErr w:type="spellStart"/>
       <w:r>
+        <w:rPr>
+          <w:i/>
+          <w:sz w:val="22"/>
+          <w:szCs w:val="22"/>
+        </w:rPr>
         <w:t>Consenus</w:t>
       </w:r>
       <w:proofErr w:type="spellEnd"/>
       <w:r>
-        <w:t xml:space="preserve"> Machine Learning for Gene Target Selection in Pediatric AML" for publication in </w:t>
+        <w:rPr>
+          <w:i/>
+          <w:sz w:val="22"/>
+          <w:szCs w:val="22"/>
+        </w:rPr>
+        <w:t xml:space="preserve"> Machine Learning for Gene Target Selection in Pediatric AML</w:t>
+      </w:r>
+      <w:r>
+        <w:rPr>
+          <w:i/>
+          <w:sz w:val="22"/>
+          <w:szCs w:val="22"/>
+        </w:rPr>
+        <w:t xml:space="preserve"> Risk</w:t>
+      </w:r>
+      <w:r>
+        <w:rPr>
+          <w:sz w:val="22"/>
+          <w:szCs w:val="22"/>
+        </w:rPr>
+        <w:t xml:space="preserve"> for c</w:t>
+      </w:r>
+      <w:r>
+        <w:rPr>
+          <w:sz w:val="22"/>
+          <w:szCs w:val="22"/>
+        </w:rPr>
+        <w:t>onsideration to be published in</w:t>
+      </w:r>
+      <w:r>
+        <w:rPr>
+          <w:sz w:val="22"/>
+          <w:szCs w:val="22"/>
+        </w:rPr>
+        <w:t xml:space="preserve"> </w:t>
       </w:r>
       <w:proofErr w:type="spellStart"/>
       <w:r>
+        <w:rPr>
+          <w:sz w:val="22"/>
+          <w:szCs w:val="22"/>
+        </w:rPr>
         <w:t>iScience</w:t>
       </w:r>
       <w:proofErr w:type="spellEnd"/>
       <w:r>
+        <w:rPr>
+          <w:sz w:val="22"/>
+          <w:szCs w:val="22"/>
+        </w:rPr>
         <w:t xml:space="preserve">. </w:t>
       </w:r>
     </w:p>
-    <w:p/>
-    <w:p>
-      <w:r>
-        <w:t xml:space="preserve">Pediatric acute myeloid leukemia (AML) is a deadly cancer with </w:t>
+    <w:p>
+      <w:pPr>
+        <w:rPr>
+          <w:sz w:val="22"/>
+          <w:szCs w:val="22"/>
+        </w:rPr>
+      </w:pPr>
+    </w:p>
+    <w:p>
+      <w:pPr>
+        <w:rPr>
+          <w:sz w:val="22"/>
+          <w:szCs w:val="22"/>
+        </w:rPr>
+      </w:pPr>
+      <w:r>
+        <w:rPr>
+          <w:sz w:val="22"/>
+          <w:szCs w:val="22"/>
+        </w:rPr>
+        <w:t xml:space="preserve">Pediatric acute myeloid leukemia (AML) is a deadly cancer </w:t>
+      </w:r>
+      <w:r>
+        <w:rPr>
+          <w:sz w:val="22"/>
+          <w:szCs w:val="22"/>
+        </w:rPr>
+        <w:t>presenting with</w:t>
+      </w:r>
+      <w:r>
+        <w:rPr>
+          <w:sz w:val="22"/>
+          <w:szCs w:val="22"/>
+        </w:rPr>
+        <w:t xml:space="preserve"> </w:t>
+      </w:r>
+      <w:r>
+        <w:rPr>
+          <w:sz w:val="22"/>
+          <w:szCs w:val="22"/>
+        </w:rPr>
+        <w:t>heterogeneous</w:t>
+      </w:r>
+      <w:r>
+        <w:rPr>
+          <w:sz w:val="22"/>
+          <w:szCs w:val="22"/>
+        </w:rPr>
+        <w:t xml:space="preserve"> molecular characteristics</w:t>
+      </w:r>
+      <w:r>
+        <w:rPr>
+          <w:sz w:val="22"/>
+          <w:szCs w:val="22"/>
+        </w:rPr>
+        <w:t>.</w:t>
+      </w:r>
+      <w:r>
+        <w:rPr>
+          <w:sz w:val="22"/>
+          <w:szCs w:val="22"/>
+        </w:rPr>
+        <w:t xml:space="preserve"> This heterogeneity confounds clinical risk stratification as well as single-assay analysis, such as with RNA-sequencing data. Modern m</w:t>
+      </w:r>
+      <w:r>
+        <w:rPr>
+          <w:sz w:val="22"/>
+          <w:szCs w:val="22"/>
+        </w:rPr>
+        <w:t>achine learning</w:t>
+      </w:r>
+      <w:r>
+        <w:rPr>
+          <w:sz w:val="22"/>
+          <w:szCs w:val="22"/>
+        </w:rPr>
+        <w:t xml:space="preserve"> algorithms </w:t>
+      </w:r>
+      <w:r>
+        <w:rPr>
+          <w:sz w:val="22"/>
+          <w:szCs w:val="22"/>
+        </w:rPr>
+        <w:t xml:space="preserve">can identify </w:t>
+      </w:r>
+      <w:r>
+        <w:rPr>
+          <w:sz w:val="22"/>
+          <w:szCs w:val="22"/>
+        </w:rPr>
+        <w:t xml:space="preserve">important </w:t>
+      </w:r>
+      <w:r>
+        <w:rPr>
+          <w:sz w:val="22"/>
+          <w:szCs w:val="22"/>
+        </w:rPr>
+        <w:t>gene</w:t>
+      </w:r>
+      <w:r>
+        <w:rPr>
+          <w:sz w:val="22"/>
+          <w:szCs w:val="22"/>
+        </w:rPr>
+        <w:t>s</w:t>
+      </w:r>
+      <w:r>
+        <w:rPr>
+          <w:sz w:val="22"/>
+          <w:szCs w:val="22"/>
+        </w:rPr>
+        <w:t xml:space="preserve"> </w:t>
+      </w:r>
+      <w:r>
+        <w:rPr>
+          <w:sz w:val="22"/>
+          <w:szCs w:val="22"/>
+        </w:rPr>
+        <w:t>predicting</w:t>
+      </w:r>
+      <w:r>
+        <w:rPr>
+          <w:sz w:val="22"/>
+          <w:szCs w:val="22"/>
+        </w:rPr>
+        <w:t xml:space="preserve"> disease risk from </w:t>
+      </w:r>
+      <w:r>
+        <w:rPr>
+          <w:sz w:val="22"/>
+          <w:szCs w:val="22"/>
+        </w:rPr>
+        <w:t>expression</w:t>
+      </w:r>
+      <w:r>
+        <w:rPr>
+          <w:sz w:val="22"/>
+          <w:szCs w:val="22"/>
+        </w:rPr>
+        <w:t xml:space="preserve"> data</w:t>
+      </w:r>
+      <w:r>
+        <w:rPr>
+          <w:sz w:val="22"/>
+          <w:szCs w:val="22"/>
+        </w:rPr>
+        <w:t xml:space="preserve">, but </w:t>
+      </w:r>
+      <w:r>
+        <w:rPr>
+          <w:sz w:val="22"/>
+          <w:szCs w:val="22"/>
+        </w:rPr>
+        <w:t xml:space="preserve">confidence and interpretability of these </w:t>
+      </w:r>
+      <w:r>
+        <w:rPr>
+          <w:sz w:val="22"/>
+          <w:szCs w:val="22"/>
+        </w:rPr>
+        <w:t xml:space="preserve">results are </w:t>
+      </w:r>
+      <w:r>
+        <w:rPr>
+          <w:sz w:val="22"/>
+          <w:szCs w:val="22"/>
+        </w:rPr>
+        <w:t xml:space="preserve">largely </w:t>
+      </w:r>
+      <w:r>
+        <w:rPr>
+          <w:sz w:val="22"/>
+          <w:szCs w:val="22"/>
+        </w:rPr>
+        <w:t xml:space="preserve">dependent on </w:t>
+      </w:r>
+      <w:r>
+        <w:rPr>
+          <w:sz w:val="22"/>
+          <w:szCs w:val="22"/>
+        </w:rPr>
+        <w:t>the assumptions, strengths, and weaknesses</w:t>
+      </w:r>
+      <w:r>
+        <w:rPr>
+          <w:sz w:val="22"/>
+          <w:szCs w:val="22"/>
+        </w:rPr>
+        <w:t xml:space="preserve"> of </w:t>
+      </w:r>
+      <w:r>
+        <w:rPr>
+          <w:sz w:val="22"/>
+          <w:szCs w:val="22"/>
+        </w:rPr>
+        <w:t>each</w:t>
+      </w:r>
+      <w:r>
+        <w:rPr>
+          <w:sz w:val="22"/>
+          <w:szCs w:val="22"/>
+        </w:rPr>
+        <w:t xml:space="preserve"> </w:t>
+      </w:r>
+      <w:r>
+        <w:rPr>
+          <w:sz w:val="22"/>
+          <w:szCs w:val="22"/>
+        </w:rPr>
+        <w:t>respective</w:t>
+      </w:r>
+      <w:r>
+        <w:rPr>
+          <w:sz w:val="22"/>
+          <w:szCs w:val="22"/>
+        </w:rPr>
+        <w:t xml:space="preserve"> statistical algorithm used</w:t>
+      </w:r>
+      <w:r>
+        <w:rPr>
+          <w:sz w:val="22"/>
+          <w:szCs w:val="22"/>
+        </w:rPr>
+        <w:t>.</w:t>
+      </w:r>
+    </w:p>
+    <w:p>
+      <w:pPr>
+        <w:rPr>
+          <w:sz w:val="22"/>
+          <w:szCs w:val="22"/>
+        </w:rPr>
+      </w:pPr>
+    </w:p>
+    <w:p>
+      <w:pPr>
+        <w:rPr>
+          <w:sz w:val="22"/>
+          <w:szCs w:val="22"/>
+        </w:rPr>
+      </w:pPr>
+      <w:r>
+        <w:rPr>
+          <w:sz w:val="22"/>
+          <w:szCs w:val="22"/>
+        </w:rPr>
+        <w:t xml:space="preserve">To our knowledge, </w:t>
+      </w:r>
+      <w:r>
+        <w:rPr>
+          <w:sz w:val="22"/>
+          <w:szCs w:val="22"/>
+        </w:rPr>
+        <w:t xml:space="preserve">the present manuscript </w:t>
+      </w:r>
+      <w:r>
+        <w:rPr>
+          <w:sz w:val="22"/>
+          <w:szCs w:val="22"/>
+        </w:rPr>
+        <w:t xml:space="preserve">describes </w:t>
+      </w:r>
+      <w:r>
+        <w:rPr>
+          <w:sz w:val="22"/>
+          <w:szCs w:val="22"/>
+        </w:rPr>
+        <w:t xml:space="preserve">the first consensus </w:t>
+      </w:r>
+      <w:r>
+        <w:rPr>
+          <w:sz w:val="22"/>
+          <w:szCs w:val="22"/>
+        </w:rPr>
+        <w:t>machine learning</w:t>
+      </w:r>
+      <w:r>
+        <w:rPr>
+          <w:sz w:val="22"/>
+          <w:szCs w:val="22"/>
+        </w:rPr>
+        <w:t xml:space="preserve"> method </w:t>
+      </w:r>
+      <w:r>
+        <w:rPr>
+          <w:sz w:val="22"/>
+          <w:szCs w:val="22"/>
+        </w:rPr>
+        <w:t xml:space="preserve">for </w:t>
+      </w:r>
+      <w:r>
+        <w:rPr>
+          <w:sz w:val="22"/>
+          <w:szCs w:val="22"/>
+        </w:rPr>
+        <w:t xml:space="preserve">gene target </w:t>
+      </w:r>
+      <w:r>
+        <w:rPr>
+          <w:sz w:val="22"/>
+          <w:szCs w:val="22"/>
+        </w:rPr>
+        <w:t xml:space="preserve">identification </w:t>
+      </w:r>
+      <w:r>
+        <w:rPr>
+          <w:sz w:val="22"/>
+          <w:szCs w:val="22"/>
+        </w:rPr>
+        <w:t xml:space="preserve">to predict clinical risk of </w:t>
+      </w:r>
+      <w:r>
+        <w:rPr>
+          <w:sz w:val="22"/>
+          <w:szCs w:val="22"/>
+        </w:rPr>
+        <w:t>pediatric AML.</w:t>
+      </w:r>
+      <w:r>
+        <w:rPr>
+          <w:sz w:val="22"/>
+          <w:szCs w:val="22"/>
+        </w:rPr>
+        <w:t xml:space="preserve"> We </w:t>
+      </w:r>
+      <w:r>
+        <w:rPr>
+          <w:sz w:val="22"/>
+          <w:szCs w:val="22"/>
+        </w:rPr>
+        <w:t>described</w:t>
+      </w:r>
+      <w:r>
+        <w:rPr>
+          <w:sz w:val="22"/>
+          <w:szCs w:val="22"/>
+        </w:rPr>
+        <w:t xml:space="preserve"> a consensus </w:t>
+      </w:r>
+      <w:r>
+        <w:rPr>
+          <w:sz w:val="22"/>
+          <w:szCs w:val="22"/>
+        </w:rPr>
+        <w:t>machine learning method</w:t>
+      </w:r>
+      <w:r>
+        <w:rPr>
+          <w:sz w:val="22"/>
+          <w:szCs w:val="22"/>
+        </w:rPr>
+        <w:t xml:space="preserve"> </w:t>
+      </w:r>
+      <w:r>
+        <w:rPr>
+          <w:sz w:val="22"/>
+          <w:szCs w:val="22"/>
+        </w:rPr>
+        <w:t>leveraging</w:t>
+      </w:r>
+      <w:r>
+        <w:rPr>
+          <w:sz w:val="22"/>
+          <w:szCs w:val="22"/>
+        </w:rPr>
+        <w:t xml:space="preserve"> </w:t>
+      </w:r>
+      <w:r>
+        <w:rPr>
+          <w:sz w:val="22"/>
+          <w:szCs w:val="22"/>
+        </w:rPr>
+        <w:t>feature importance estimates across a variety of algorithms</w:t>
+      </w:r>
+      <w:r>
+        <w:rPr>
+          <w:sz w:val="22"/>
+          <w:szCs w:val="22"/>
+        </w:rPr>
+        <w:t xml:space="preserve">. Using ablation tests, we demonstrated a gene exclusion bias for </w:t>
+      </w:r>
+      <w:r>
+        <w:rPr>
+          <w:sz w:val="22"/>
+          <w:szCs w:val="22"/>
+        </w:rPr>
+        <w:t xml:space="preserve">certain </w:t>
+      </w:r>
+      <w:r>
+        <w:rPr>
+          <w:sz w:val="22"/>
+          <w:szCs w:val="22"/>
+        </w:rPr>
+        <w:t>penalized algorithms</w:t>
+      </w:r>
+      <w:r>
+        <w:rPr>
+          <w:sz w:val="22"/>
+          <w:szCs w:val="22"/>
+        </w:rPr>
+        <w:t xml:space="preserve">, and we </w:t>
+      </w:r>
+      <w:r>
+        <w:rPr>
+          <w:sz w:val="22"/>
+          <w:szCs w:val="22"/>
+        </w:rPr>
+        <w:t>showed this bias</w:t>
+      </w:r>
+      <w:r>
+        <w:rPr>
+          <w:sz w:val="22"/>
+          <w:szCs w:val="22"/>
+        </w:rPr>
+        <w:t xml:space="preserve"> is mitigated by our method</w:t>
+      </w:r>
+      <w:r>
+        <w:rPr>
+          <w:sz w:val="22"/>
+          <w:szCs w:val="22"/>
+        </w:rPr>
+        <w:t>.</w:t>
+      </w:r>
+      <w:r>
+        <w:rPr>
+          <w:sz w:val="22"/>
+          <w:szCs w:val="22"/>
+        </w:rPr>
+        <w:t xml:space="preserve"> </w:t>
+      </w:r>
+      <w:r>
+        <w:rPr>
+          <w:sz w:val="22"/>
+          <w:szCs w:val="22"/>
+        </w:rPr>
+        <w:t xml:space="preserve">Our </w:t>
+      </w:r>
+      <w:r>
+        <w:rPr>
+          <w:sz w:val="22"/>
+          <w:szCs w:val="22"/>
+        </w:rPr>
+        <w:t>findings</w:t>
+      </w:r>
+      <w:r>
+        <w:rPr>
+          <w:sz w:val="22"/>
+          <w:szCs w:val="22"/>
+        </w:rPr>
+        <w:t xml:space="preserve"> </w:t>
+      </w:r>
+      <w:r>
+        <w:rPr>
+          <w:sz w:val="22"/>
+          <w:szCs w:val="22"/>
+        </w:rPr>
+        <w:t>validated</w:t>
+      </w:r>
+      <w:r>
+        <w:rPr>
+          <w:sz w:val="22"/>
+          <w:szCs w:val="22"/>
+        </w:rPr>
+        <w:t xml:space="preserve"> prior finding</w:t>
+      </w:r>
+      <w:r>
+        <w:rPr>
+          <w:sz w:val="22"/>
+          <w:szCs w:val="22"/>
+        </w:rPr>
+        <w:t xml:space="preserve">s </w:t>
+      </w:r>
+      <w:r>
+        <w:rPr>
+          <w:sz w:val="22"/>
+          <w:szCs w:val="22"/>
+        </w:rPr>
+        <w:t>implicating</w:t>
+      </w:r>
+      <w:r>
+        <w:rPr>
+          <w:sz w:val="22"/>
+          <w:szCs w:val="22"/>
+        </w:rPr>
+        <w:t xml:space="preserve"> </w:t>
+      </w:r>
+      <w:r>
+        <w:rPr>
+          <w:i/>
+          <w:sz w:val="22"/>
+          <w:szCs w:val="22"/>
+        </w:rPr>
+        <w:t>HOX</w:t>
+      </w:r>
+      <w:r>
+        <w:rPr>
+          <w:sz w:val="22"/>
+          <w:szCs w:val="22"/>
+        </w:rPr>
+        <w:t xml:space="preserve"> pathway genes </w:t>
+      </w:r>
+      <w:r>
+        <w:rPr>
+          <w:sz w:val="22"/>
+          <w:szCs w:val="22"/>
+        </w:rPr>
+        <w:t>and cofactors</w:t>
+      </w:r>
+      <w:r>
+        <w:rPr>
+          <w:sz w:val="22"/>
+          <w:szCs w:val="22"/>
+        </w:rPr>
+        <w:t xml:space="preserve"> in AML risk</w:t>
+      </w:r>
+      <w:r>
+        <w:rPr>
+          <w:sz w:val="22"/>
+          <w:szCs w:val="22"/>
+        </w:rPr>
+        <w:t>. This study furthers</w:t>
+      </w:r>
+      <w:r>
+        <w:rPr>
+          <w:sz w:val="22"/>
+          <w:szCs w:val="22"/>
+        </w:rPr>
+        <w:t xml:space="preserve"> our </w:t>
+      </w:r>
+      <w:r>
+        <w:rPr>
+          <w:sz w:val="22"/>
+          <w:szCs w:val="22"/>
+        </w:rPr>
+        <w:t xml:space="preserve">understanding of </w:t>
+      </w:r>
+      <w:r>
+        <w:rPr>
+          <w:sz w:val="22"/>
+          <w:szCs w:val="22"/>
+        </w:rPr>
+        <w:t xml:space="preserve">how machine learning can </w:t>
+      </w:r>
+      <w:r>
+        <w:rPr>
+          <w:sz w:val="22"/>
+          <w:szCs w:val="22"/>
+        </w:rPr>
+        <w:t xml:space="preserve">aid researchers in identifying the </w:t>
+      </w:r>
+      <w:r>
+        <w:rPr>
+          <w:sz w:val="22"/>
+          <w:szCs w:val="22"/>
+        </w:rPr>
+        <w:t xml:space="preserve">most important </w:t>
+      </w:r>
+      <w:r>
+        <w:rPr>
+          <w:sz w:val="22"/>
+          <w:szCs w:val="22"/>
+        </w:rPr>
+        <w:t>disease risk genes</w:t>
+      </w:r>
+      <w:r>
+        <w:rPr>
+          <w:sz w:val="22"/>
+          <w:szCs w:val="22"/>
+        </w:rPr>
+        <w:t xml:space="preserve"> from genomics data</w:t>
+      </w:r>
+      <w:r>
+        <w:rPr>
+          <w:sz w:val="22"/>
+          <w:szCs w:val="22"/>
+        </w:rPr>
+        <w:t xml:space="preserve">. </w:t>
+      </w:r>
+      <w:r>
+        <w:rPr>
+          <w:sz w:val="22"/>
+          <w:szCs w:val="22"/>
+        </w:rPr>
+        <w:t>Finally, the described methods and supporting information</w:t>
+      </w:r>
+      <w:r>
+        <w:rPr>
+          <w:sz w:val="22"/>
+          <w:szCs w:val="22"/>
+        </w:rPr>
+        <w:t xml:space="preserve"> </w:t>
+      </w:r>
+      <w:r>
+        <w:rPr>
+          <w:sz w:val="22"/>
+          <w:szCs w:val="22"/>
+        </w:rPr>
+        <w:t xml:space="preserve">set the stage </w:t>
+      </w:r>
+      <w:r>
+        <w:rPr>
+          <w:sz w:val="22"/>
+          <w:szCs w:val="22"/>
+        </w:rPr>
+        <w:t>to further fine-tune and improve</w:t>
+      </w:r>
+      <w:r>
+        <w:rPr>
+          <w:sz w:val="22"/>
+          <w:szCs w:val="22"/>
+        </w:rPr>
+        <w:t xml:space="preserve"> consensus </w:t>
+      </w:r>
+      <w:r>
+        <w:rPr>
+          <w:sz w:val="22"/>
+          <w:szCs w:val="22"/>
+        </w:rPr>
+        <w:t xml:space="preserve">machine </w:t>
+      </w:r>
+      <w:r>
+        <w:rPr>
+          <w:sz w:val="22"/>
+          <w:szCs w:val="22"/>
+        </w:rPr>
+        <w:t>methods for applications beyond biomedicine</w:t>
+      </w:r>
+      <w:r>
+        <w:rPr>
+          <w:sz w:val="22"/>
+          <w:szCs w:val="22"/>
+        </w:rPr>
+        <w:t>.</w:t>
+      </w:r>
+    </w:p>
+    <w:p>
+      <w:pPr>
+        <w:rPr>
+          <w:sz w:val="22"/>
+          <w:szCs w:val="22"/>
+        </w:rPr>
+      </w:pPr>
+    </w:p>
+    <w:p>
+      <w:pPr>
+        <w:rPr>
+          <w:sz w:val="22"/>
+          <w:szCs w:val="22"/>
+        </w:rPr>
+      </w:pPr>
+      <w:r>
+        <w:rPr>
+          <w:sz w:val="22"/>
+          <w:szCs w:val="22"/>
+        </w:rPr>
+        <w:t>For reviewers</w:t>
+      </w:r>
+      <w:r>
+        <w:rPr>
+          <w:sz w:val="22"/>
+          <w:szCs w:val="22"/>
+        </w:rPr>
+        <w:t xml:space="preserve"> of this work, we</w:t>
+      </w:r>
+      <w:r>
+        <w:rPr>
+          <w:sz w:val="22"/>
+          <w:szCs w:val="22"/>
+        </w:rPr>
+        <w:t xml:space="preserve"> recommend</w:t>
+      </w:r>
+      <w:r>
+        <w:rPr>
+          <w:sz w:val="22"/>
+          <w:szCs w:val="22"/>
+        </w:rPr>
+        <w:t xml:space="preserve"> biostatistics</w:t>
+      </w:r>
+      <w:r>
+        <w:rPr>
+          <w:sz w:val="22"/>
+          <w:szCs w:val="22"/>
+        </w:rPr>
+        <w:t xml:space="preserve"> and biomedical research background</w:t>
+      </w:r>
+      <w:r>
+        <w:rPr>
+          <w:sz w:val="22"/>
+          <w:szCs w:val="22"/>
+        </w:rPr>
+        <w:t xml:space="preserve">, including familiarity with the algorithms we used (lasso, Random Forest, </w:t>
       </w:r>
       <w:proofErr w:type="spellStart"/>
       <w:r>
-        <w:t>hetergeneous</w:t>
+        <w:rPr>
+          <w:sz w:val="22"/>
+          <w:szCs w:val="22"/>
+        </w:rPr>
+        <w:t>XGBoost</w:t>
       </w:r>
       <w:proofErr w:type="spellEnd"/>
       <w:r>
-        <w:t xml:space="preserve"> molecular presentation in the clinic. Analysis of pediatric AML RNA-</w:t>
+        <w:rPr>
+          <w:sz w:val="22"/>
+          <w:szCs w:val="22"/>
+        </w:rPr>
+        <w:t xml:space="preserve">, and </w:t>
+      </w:r>
+      <w:r>
+        <w:rPr>
+          <w:sz w:val="22"/>
+          <w:szCs w:val="22"/>
+        </w:rPr>
+        <w:t>SVM</w:t>
+      </w:r>
+      <w:r>
+        <w:rPr>
+          <w:sz w:val="22"/>
+          <w:szCs w:val="22"/>
+        </w:rPr>
+        <w:t>)</w:t>
+      </w:r>
+      <w:r>
+        <w:rPr>
+          <w:sz w:val="22"/>
+          <w:szCs w:val="22"/>
+        </w:rPr>
+        <w:t xml:space="preserve">. </w:t>
+      </w:r>
+      <w:r>
+        <w:rPr>
+          <w:sz w:val="22"/>
+          <w:szCs w:val="22"/>
+        </w:rPr>
+        <w:t>E</w:t>
+      </w:r>
+      <w:r>
+        <w:rPr>
+          <w:sz w:val="22"/>
+          <w:szCs w:val="22"/>
+        </w:rPr>
+        <w:t>xperience studying</w:t>
+      </w:r>
+      <w:r>
+        <w:rPr>
+          <w:sz w:val="22"/>
+          <w:szCs w:val="22"/>
+        </w:rPr>
+        <w:t xml:space="preserve"> </w:t>
+      </w:r>
+      <w:r>
+        <w:rPr>
+          <w:sz w:val="22"/>
+          <w:szCs w:val="22"/>
+        </w:rPr>
+        <w:t xml:space="preserve">genomics of </w:t>
+      </w:r>
+      <w:r>
+        <w:rPr>
+          <w:sz w:val="22"/>
+          <w:szCs w:val="22"/>
+        </w:rPr>
+        <w:t>pediatric cancer</w:t>
+      </w:r>
+      <w:r>
+        <w:rPr>
+          <w:sz w:val="22"/>
+          <w:szCs w:val="22"/>
+        </w:rPr>
+        <w:t>s</w:t>
+      </w:r>
+      <w:r>
+        <w:rPr>
+          <w:sz w:val="22"/>
+          <w:szCs w:val="22"/>
+        </w:rPr>
+        <w:t xml:space="preserve">, especially leukemia, </w:t>
+      </w:r>
+      <w:r>
+        <w:rPr>
+          <w:sz w:val="22"/>
+          <w:szCs w:val="22"/>
+        </w:rPr>
+        <w:t>will</w:t>
+      </w:r>
+      <w:r>
+        <w:rPr>
+          <w:sz w:val="22"/>
+          <w:szCs w:val="22"/>
+        </w:rPr>
+        <w:t xml:space="preserve"> also be helpful.</w:t>
+      </w:r>
+    </w:p>
+    <w:p>
+      <w:pPr>
+        <w:rPr>
+          <w:sz w:val="22"/>
+          <w:szCs w:val="22"/>
+        </w:rPr>
+      </w:pPr>
+    </w:p>
+    <w:p>
+      <w:pPr>
+        <w:rPr>
+          <w:sz w:val="22"/>
+          <w:szCs w:val="22"/>
+        </w:rPr>
+      </w:pPr>
+      <w:r>
+        <w:rPr>
+          <w:sz w:val="22"/>
+          <w:szCs w:val="22"/>
+        </w:rPr>
+        <w:t>We</w:t>
+      </w:r>
+      <w:r>
+        <w:rPr>
+          <w:sz w:val="22"/>
+          <w:szCs w:val="22"/>
+        </w:rPr>
+        <w:t xml:space="preserve"> </w:t>
+      </w:r>
+      <w:r>
+        <w:rPr>
+          <w:sz w:val="22"/>
+          <w:szCs w:val="22"/>
+        </w:rPr>
+        <w:t>greatly</w:t>
+      </w:r>
+      <w:r>
+        <w:rPr>
+          <w:sz w:val="22"/>
+          <w:szCs w:val="22"/>
+        </w:rPr>
+        <w:t xml:space="preserve"> appreciate your time and consideration</w:t>
+      </w:r>
+      <w:r>
+        <w:rPr>
+          <w:sz w:val="22"/>
+          <w:szCs w:val="22"/>
+        </w:rPr>
+        <w:t>, and</w:t>
+      </w:r>
+      <w:r>
+        <w:rPr>
+          <w:sz w:val="22"/>
+          <w:szCs w:val="22"/>
+        </w:rPr>
+        <w:t xml:space="preserve"> look forward to hearing from you.</w:t>
+      </w:r>
+    </w:p>
+    <w:p>
+      <w:pPr>
+        <w:rPr>
+          <w:sz w:val="22"/>
+          <w:szCs w:val="22"/>
+        </w:rPr>
+      </w:pPr>
+    </w:p>
+    <w:p>
+      <w:pPr>
+        <w:rPr>
+          <w:sz w:val="22"/>
+          <w:szCs w:val="22"/>
+        </w:rPr>
+      </w:pPr>
+      <w:r>
+        <w:rPr>
+          <w:sz w:val="22"/>
+          <w:szCs w:val="22"/>
+        </w:rPr>
+        <w:t>Sincerely,</w:t>
+      </w:r>
+    </w:p>
+    <w:p>
+      <w:pPr>
+        <w:rPr>
+          <w:sz w:val="22"/>
+          <w:szCs w:val="22"/>
+        </w:rPr>
+      </w:pPr>
+    </w:p>
+    <w:p>
+      <w:pPr>
+        <w:rPr>
+          <w:sz w:val="22"/>
+          <w:szCs w:val="22"/>
+        </w:rPr>
+      </w:pPr>
+      <w:r>
+        <w:rPr>
+          <w:sz w:val="22"/>
+          <w:szCs w:val="22"/>
+        </w:rPr>
+        <w:t xml:space="preserve">Sean </w:t>
       </w:r>
       <w:proofErr w:type="spellStart"/>
       <w:r>
-        <w:t>seq</w:t>
+        <w:rPr>
+          <w:sz w:val="22"/>
+          <w:szCs w:val="22"/>
+        </w:rPr>
+        <w:t>Maden</w:t>
       </w:r>
       <w:proofErr w:type="spellEnd"/>
       <w:r>
-        <w:t xml:space="preserve"> data is challenging due to this heterogeneity and the high dimensionality of gene expression data. Machine learning can identify gene targets of disease risk from RNA-</w:t>
+        <w:rPr>
+          <w:sz w:val="22"/>
+          <w:szCs w:val="22"/>
+        </w:rPr>
+        <w:t xml:space="preserve"> and the </w:t>
       </w:r>
       <w:proofErr w:type="spellStart"/>
       <w:r>
-        <w:t>seq</w:t>
+        <w:rPr>
+          <w:sz w:val="22"/>
+          <w:szCs w:val="22"/>
+        </w:rPr>
+        <w:t>ConsensusML</w:t>
       </w:r>
       <w:proofErr w:type="spellEnd"/>
       <w:r>
-        <w:t xml:space="preserve"> data</w:t>
-      </w:r>
-      <w:r>
-        <w:t xml:space="preserve">, but </w:t>
-      </w:r>
-      <w:r>
-        <w:t xml:space="preserve">results are dependent on properties of the </w:t>
-      </w:r>
-      <w:r>
-        <w:t>respective</w:t>
-      </w:r>
-      <w:r>
-        <w:t xml:space="preserve"> statistical algorithm(s) used</w:t>
-      </w:r>
-      <w:r>
+        <w:rPr>
+          <w:sz w:val="22"/>
+          <w:szCs w:val="22"/>
+        </w:rPr>
         <w:t xml:space="preserve"> </w:t>
       </w:r>
       <w:r>
-        <w:t>and drawing consensus from disparate algorithms remains challenging.</w:t>
-      </w:r>
-      <w:r>
-        <w:t xml:space="preserve"> </w:t>
-      </w:r>
-    </w:p>
-    <w:p/>
-    <w:p>
-      <w:r>
-        <w:t xml:space="preserve">In the present manuscript we present, to our knowledge, the first consensus </w:t>
-      </w:r>
-      <w:r>
-        <w:t>machine learning</w:t>
-      </w:r>
-      <w:r>
-        <w:t xml:space="preserve"> method </w:t>
-      </w:r>
-      <w:r>
-        <w:t>for RNA-</w:t>
+        <w:rPr>
+          <w:sz w:val="22"/>
+          <w:szCs w:val="22"/>
+        </w:rPr>
+        <w:t>team</w:t>
+      </w:r>
+    </w:p>
+    <w:p>
+      <w:pPr>
+        <w:rPr>
+          <w:sz w:val="22"/>
+          <w:szCs w:val="22"/>
+        </w:rPr>
+      </w:pPr>
+    </w:p>
+    <w:p>
+      <w:pPr>
+        <w:rPr>
+          <w:sz w:val="22"/>
+          <w:szCs w:val="22"/>
+        </w:rPr>
+      </w:pPr>
+    </w:p>
+    <w:p>
+      <w:pPr>
+        <w:rPr>
+          <w:sz w:val="22"/>
+          <w:szCs w:val="22"/>
+        </w:rPr>
+      </w:pPr>
+    </w:p>
+    <w:p>
+      <w:pPr>
+        <w:rPr>
+          <w:sz w:val="22"/>
+          <w:szCs w:val="22"/>
+        </w:rPr>
+      </w:pPr>
+      <w:r>
+        <w:rPr>
+          <w:sz w:val="22"/>
+          <w:szCs w:val="22"/>
+        </w:rPr>
+        <w:t>Correspondence</w:t>
+      </w:r>
+      <w:r>
+        <w:rPr>
+          <w:sz w:val="22"/>
+          <w:szCs w:val="22"/>
+        </w:rPr>
+        <w:t>:</w:t>
+      </w:r>
+    </w:p>
+    <w:p>
+      <w:pPr>
+        <w:rPr>
+          <w:sz w:val="22"/>
+          <w:szCs w:val="22"/>
+        </w:rPr>
+      </w:pPr>
+    </w:p>
+    <w:p>
+      <w:pPr>
+        <w:rPr>
+          <w:sz w:val="22"/>
+          <w:szCs w:val="22"/>
+        </w:rPr>
+      </w:pPr>
+      <w:r>
+        <w:rPr>
+          <w:noProof/>
+          <w:sz w:val="10"/>
+          <w:szCs w:val="10"/>
+        </w:rPr>
+        <w:drawing>
+          <wp:anchor distT="0" distB="0" distL="114300" distR="114300" simplePos="0" relativeHeight="251659264" behindDoc="0" locked="0" layoutInCell="1" allowOverlap="1" wp14:anchorId="733B5CDD" wp14:editId="52A1F3CB">
+            <wp:simplePos x="0" y="0"/>
+            <wp:positionH relativeFrom="column">
+              <wp:posOffset>4653915</wp:posOffset>
+            </wp:positionH>
+            <wp:positionV relativeFrom="paragraph">
+              <wp:posOffset>151130</wp:posOffset>
+            </wp:positionV>
+            <wp:extent cx="2014220" cy="1050925"/>
+            <wp:effectExtent l="0" t="0" r="5080" b="3175"/>
+            <wp:wrapNone/>
+            <wp:docPr id="2" name="Picture 2" descr="/var/folders/jf/8cq6vdx54rb7hlwv4d7zwmmr5s1kwv/T/com.microsoft.Word/Content.MSO/BDF44D44.tmp"/>
+            <wp:cNvGraphicFramePr>
+              <a:graphicFrameLocks xmlns:a="http://schemas.openxmlformats.org/drawingml/2006/main" noChangeAspect="1"/>
+            </wp:cNvGraphicFramePr>
+            <a:graphic xmlns:a="http://schemas.openxmlformats.org/drawingml/2006/main">
+              <a:graphicData uri="http://schemas.openxmlformats.org/drawingml/2006/picture">
+                <pic:pic xmlns:pic="http://schemas.openxmlformats.org/drawingml/2006/picture">
+                  <pic:nvPicPr>
+                    <pic:cNvPr id="0" name="Picture 3" descr="/var/folders/jf/8cq6vdx54rb7hlwv4d7zwmmr5s1kwv/T/com.microsoft.Word/Content.MSO/BDF44D44.tmp"/>
+                    <pic:cNvPicPr>
+                      <a:picLocks noChangeAspect="1" noChangeArrowheads="1"/>
+                    </pic:cNvPicPr>
+                  </pic:nvPicPr>
+                  <pic:blipFill>
+                    <a:blip r:embed="rId4">
+                      <a:alphaModFix amt="47000"/>
+                      <a:extLst>
+                        <a:ext uri="{28A0092B-C50C-407E-A947-70E740481C1C}">
+                          <a14:useLocalDpi xmlns:a14="http://schemas.microsoft.com/office/drawing/2010/main" val="0"/>
+                        </a:ext>
+                      </a:extLst>
+                    </a:blip>
+                    <a:srcRect/>
+                    <a:stretch>
+                      <a:fillRect/>
+                    </a:stretch>
+                  </pic:blipFill>
+                  <pic:spPr bwMode="auto">
+                    <a:xfrm>
+                      <a:off x="0" y="0"/>
+                      <a:ext cx="2014220" cy="1050925"/>
+                    </a:xfrm>
+                    <a:prstGeom prst="rect">
+                      <a:avLst/>
+                    </a:prstGeom>
+                    <a:noFill/>
+                    <a:ln>
+                      <a:noFill/>
+                    </a:ln>
+                  </pic:spPr>
+                </pic:pic>
+              </a:graphicData>
+            </a:graphic>
+            <wp14:sizeRelH relativeFrom="page">
+              <wp14:pctWidth>0</wp14:pctWidth>
+            </wp14:sizeRelH>
+            <wp14:sizeRelV relativeFrom="page">
+              <wp14:pctHeight>0</wp14:pctHeight>
+            </wp14:sizeRelV>
+          </wp:anchor>
+        </w:drawing>
+      </w:r>
+      <w:r>
+        <w:rPr>
+          <w:noProof/>
+          <w:sz w:val="10"/>
+          <w:szCs w:val="10"/>
+        </w:rPr>
+        <w:drawing>
+          <wp:anchor distT="0" distB="0" distL="114300" distR="114300" simplePos="0" relativeHeight="251662336" behindDoc="0" locked="0" layoutInCell="1" allowOverlap="1" wp14:anchorId="3B119D00" wp14:editId="4D6F7B83">
+            <wp:simplePos x="0" y="0"/>
+            <wp:positionH relativeFrom="column">
+              <wp:posOffset>3980815</wp:posOffset>
+            </wp:positionH>
+            <wp:positionV relativeFrom="paragraph">
+              <wp:posOffset>151290</wp:posOffset>
+            </wp:positionV>
+            <wp:extent cx="1173480" cy="1173480"/>
+            <wp:effectExtent l="0" t="0" r="0" b="0"/>
+            <wp:wrapNone/>
+            <wp:docPr id="4" name="Picture 4" descr="/var/folders/jf/8cq6vdx54rb7hlwv4d7zwmmr5s1kwv/T/com.microsoft.Word/Content.MSO/B8D6ECD0.tmp"/>
+            <wp:cNvGraphicFramePr>
+              <a:graphicFrameLocks xmlns:a="http://schemas.openxmlformats.org/drawingml/2006/main" noChangeAspect="1"/>
+            </wp:cNvGraphicFramePr>
+            <a:graphic xmlns:a="http://schemas.openxmlformats.org/drawingml/2006/main">
+              <a:graphicData uri="http://schemas.openxmlformats.org/drawingml/2006/picture">
+                <pic:pic xmlns:pic="http://schemas.openxmlformats.org/drawingml/2006/picture">
+                  <pic:nvPicPr>
+                    <pic:cNvPr id="0" name="Picture 10" descr="/var/folders/jf/8cq6vdx54rb7hlwv4d7zwmmr5s1kwv/T/com.microsoft.Word/Content.MSO/B8D6ECD0.tmp"/>
+                    <pic:cNvPicPr>
+                      <a:picLocks noChangeAspect="1" noChangeArrowheads="1"/>
+                    </pic:cNvPicPr>
+                  </pic:nvPicPr>
+                  <pic:blipFill>
+                    <a:blip r:embed="rId5">
+                      <a:alphaModFix amt="51000"/>
+                      <a:extLst>
+                        <a:ext uri="{28A0092B-C50C-407E-A947-70E740481C1C}">
+                          <a14:useLocalDpi xmlns:a14="http://schemas.microsoft.com/office/drawing/2010/main" val="0"/>
+                        </a:ext>
+                      </a:extLst>
+                    </a:blip>
+                    <a:srcRect/>
+                    <a:stretch>
+                      <a:fillRect/>
+                    </a:stretch>
+                  </pic:blipFill>
+                  <pic:spPr bwMode="auto">
+                    <a:xfrm>
+                      <a:off x="0" y="0"/>
+                      <a:ext cx="1173480" cy="1173480"/>
+                    </a:xfrm>
+                    <a:prstGeom prst="rect">
+                      <a:avLst/>
+                    </a:prstGeom>
+                    <a:noFill/>
+                    <a:ln>
+                      <a:noFill/>
+                    </a:ln>
+                  </pic:spPr>
+                </pic:pic>
+              </a:graphicData>
+            </a:graphic>
+            <wp14:sizeRelH relativeFrom="page">
+              <wp14:pctWidth>0</wp14:pctWidth>
+            </wp14:sizeRelH>
+            <wp14:sizeRelV relativeFrom="page">
+              <wp14:pctHeight>0</wp14:pctHeight>
+            </wp14:sizeRelV>
+          </wp:anchor>
+        </w:drawing>
+      </w:r>
+      <w:r>
+        <w:rPr>
+          <w:sz w:val="22"/>
+          <w:szCs w:val="22"/>
+        </w:rPr>
+        <w:t xml:space="preserve">Sean </w:t>
       </w:r>
       <w:proofErr w:type="spellStart"/>
       <w:r>
-        <w:t>seq</w:t>
+        <w:rPr>
+          <w:sz w:val="22"/>
+          <w:szCs w:val="22"/>
+        </w:rPr>
+        <w:t>Maden</w:t>
       </w:r>
       <w:proofErr w:type="spellEnd"/>
       <w:r>
-        <w:t xml:space="preserve"> data</w:t>
-      </w:r>
-      <w:r>
-        <w:t xml:space="preserve"> to identify gene targets of importance for pediatric AML risk. Our </w:t>
-      </w:r>
-      <w:r>
-        <w:t xml:space="preserve">consensus </w:t>
-      </w:r>
-      <w:r>
-        <w:t xml:space="preserve">gene set validates prior findings implicating activity of several </w:t>
-      </w:r>
-      <w:r>
-        <w:rPr>
-          <w:i/>
-        </w:rPr>
-        <w:t>HOX</w:t>
-      </w:r>
-      <w:r>
-        <w:t xml:space="preserve"> pathway genes in pediatric AML risk. </w:t>
-      </w:r>
-      <w:r>
-        <w:t>Our</w:t>
-      </w:r>
-      <w:r>
-        <w:t xml:space="preserve"> gene target </w:t>
-      </w:r>
-      <w:r>
-        <w:t>set</w:t>
-      </w:r>
-      <w:r>
-        <w:t xml:space="preserve"> aggregates genes implicated </w:t>
-      </w:r>
-      <w:r>
-        <w:t>across</w:t>
-      </w:r>
-      <w:r>
-        <w:t xml:space="preserve"> ablation </w:t>
-      </w:r>
-      <w:r>
-        <w:t>experiment iterations</w:t>
-      </w:r>
-      <w:r>
-        <w:t xml:space="preserve"> with two penalized algorithms</w:t>
-      </w:r>
-      <w:r>
-        <w:t>, which indicates our method can mitigate possible exclusion bias for such algorithms</w:t>
-      </w:r>
-      <w:r>
-        <w:t xml:space="preserve">. This study furthers understanding of important disease risk genes for pediatric AML, and the described consensus machine learning method can be readily applied to other heterogeneous diseases. Outside of clinical biomedicine, our methods set </w:t>
-      </w:r>
-      <w:proofErr w:type="gramStart"/>
-      <w:r>
-        <w:t xml:space="preserve">the </w:t>
-      </w:r>
-      <w:r>
-        <w:t xml:space="preserve"> </w:t>
-      </w:r>
-      <w:r>
-        <w:t>stage</w:t>
-      </w:r>
-      <w:proofErr w:type="gramEnd"/>
-      <w:r>
-        <w:t xml:space="preserve"> for further formalization and generalization for consensus feature selection</w:t>
-      </w:r>
-      <w:r>
-        <w:t xml:space="preserve"> with machine learning for</w:t>
-      </w:r>
-      <w:r>
-        <w:t xml:space="preserve"> high-dimensional datasets.</w:t>
-      </w:r>
-    </w:p>
-    <w:p/>
-    <w:p>
-      <w:r>
-        <w:t xml:space="preserve">For review of this work, we recommend some background in biostatistics, including familiarity with the four algorithms we used (lasso, Random Forest, </w:t>
-      </w:r>
-      <w:proofErr w:type="spellStart"/>
-      <w:r>
-        <w:t>XGBoost</w:t>
-      </w:r>
-      <w:proofErr w:type="spellEnd"/>
-      <w:r>
-        <w:t>, and SVM). Familiarity and experience studying pediatric cancers, especially leukemias, would also be helpful.</w:t>
-      </w:r>
-    </w:p>
-    <w:p/>
-    <w:p>
-      <w:r>
-        <w:t>Thanks very much for your time, we appreciate it. My coauthors and I look forward to hearing from you.</w:t>
-      </w:r>
-    </w:p>
-    <w:p>
+        <w:rPr>
+          <w:sz w:val="22"/>
+          <w:szCs w:val="22"/>
+        </w:rPr>
+        <w:t xml:space="preserve"> (</w:t>
+      </w:r>
+      <w:r>
+        <w:rPr>
+          <w:sz w:val="22"/>
+          <w:szCs w:val="22"/>
+        </w:rPr>
+        <w:t xml:space="preserve">submitter, </w:t>
+      </w:r>
+      <w:r>
+        <w:rPr>
+          <w:sz w:val="22"/>
+          <w:szCs w:val="22"/>
+        </w:rPr>
+        <w:t>co-first author)</w:t>
+      </w:r>
+    </w:p>
+    <w:p>
+      <w:pPr>
+        <w:rPr>
+          <w:sz w:val="22"/>
+          <w:szCs w:val="22"/>
+        </w:rPr>
+      </w:pPr>
+      <w:r>
+        <w:rPr>
+          <w:noProof/>
+          <w:sz w:val="10"/>
+          <w:szCs w:val="10"/>
+        </w:rPr>
+        <w:drawing>
+          <wp:anchor distT="0" distB="0" distL="114300" distR="114300" simplePos="0" relativeHeight="251661312" behindDoc="0" locked="0" layoutInCell="1" allowOverlap="1" wp14:anchorId="46246FCD" wp14:editId="28E41FBA">
+            <wp:simplePos x="0" y="0"/>
+            <wp:positionH relativeFrom="column">
+              <wp:posOffset>3175635</wp:posOffset>
+            </wp:positionH>
+            <wp:positionV relativeFrom="paragraph">
+              <wp:posOffset>163355</wp:posOffset>
+            </wp:positionV>
+            <wp:extent cx="667514" cy="826135"/>
+            <wp:effectExtent l="0" t="0" r="5715" b="0"/>
+            <wp:wrapNone/>
+            <wp:docPr id="1" name="Picture 1" descr="/var/folders/jf/8cq6vdx54rb7hlwv4d7zwmmr5s1kwv/T/com.microsoft.Word/Content.MSO/2AD6A946.tmp"/>
+            <wp:cNvGraphicFramePr>
+              <a:graphicFrameLocks xmlns:a="http://schemas.openxmlformats.org/drawingml/2006/main" noChangeAspect="1"/>
+            </wp:cNvGraphicFramePr>
+            <a:graphic xmlns:a="http://schemas.openxmlformats.org/drawingml/2006/main">
+              <a:graphicData uri="http://schemas.openxmlformats.org/drawingml/2006/picture">
+                <pic:pic xmlns:pic="http://schemas.openxmlformats.org/drawingml/2006/picture">
+                  <pic:nvPicPr>
+                    <pic:cNvPr id="0" name="Picture 1" descr="/var/folders/jf/8cq6vdx54rb7hlwv4d7zwmmr5s1kwv/T/com.microsoft.Word/Content.MSO/2AD6A946.tmp"/>
+                    <pic:cNvPicPr>
+                      <a:picLocks noChangeAspect="1" noChangeArrowheads="1"/>
+                    </pic:cNvPicPr>
+                  </pic:nvPicPr>
+                  <pic:blipFill>
+                    <a:blip r:embed="rId6" cstate="print">
+                      <a:alphaModFix amt="48000"/>
+                      <a:extLst>
+                        <a:ext uri="{28A0092B-C50C-407E-A947-70E740481C1C}">
+                          <a14:useLocalDpi xmlns:a14="http://schemas.microsoft.com/office/drawing/2010/main" val="0"/>
+                        </a:ext>
+                      </a:extLst>
+                    </a:blip>
+                    <a:srcRect/>
+                    <a:stretch>
+                      <a:fillRect/>
+                    </a:stretch>
+                  </pic:blipFill>
+                  <pic:spPr bwMode="auto">
+                    <a:xfrm>
+                      <a:off x="0" y="0"/>
+                      <a:ext cx="667514" cy="826135"/>
+                    </a:xfrm>
+                    <a:prstGeom prst="rect">
+                      <a:avLst/>
+                    </a:prstGeom>
+                    <a:noFill/>
+                    <a:ln>
+                      <a:noFill/>
+                    </a:ln>
+                  </pic:spPr>
+                </pic:pic>
+              </a:graphicData>
+            </a:graphic>
+            <wp14:sizeRelH relativeFrom="page">
+              <wp14:pctWidth>0</wp14:pctWidth>
+            </wp14:sizeRelH>
+            <wp14:sizeRelV relativeFrom="page">
+              <wp14:pctHeight>0</wp14:pctHeight>
+            </wp14:sizeRelV>
+          </wp:anchor>
+        </w:drawing>
+      </w:r>
+      <w:r>
+        <w:rPr>
+          <w:sz w:val="22"/>
+          <w:szCs w:val="22"/>
+        </w:rPr>
+        <w:t>Ph.D. candidate,</w:t>
+      </w:r>
+    </w:p>
+    <w:p>
+      <w:pPr>
+        <w:rPr>
+          <w:sz w:val="22"/>
+          <w:szCs w:val="22"/>
+        </w:rPr>
+      </w:pPr>
+      <w:r>
+        <w:rPr>
+          <w:sz w:val="22"/>
+          <w:szCs w:val="22"/>
+        </w:rPr>
+        <w:t>Computational Biology program</w:t>
+      </w:r>
+    </w:p>
+    <w:p>
+      <w:pPr>
+        <w:rPr>
+          <w:sz w:val="22"/>
+          <w:szCs w:val="22"/>
+        </w:rPr>
+      </w:pPr>
+      <w:r>
+        <w:rPr>
+          <w:sz w:val="22"/>
+          <w:szCs w:val="22"/>
+        </w:rPr>
+        <w:t>Oregon Health &amp; Science University</w:t>
+      </w:r>
+    </w:p>
+    <w:p>
+      <w:pPr>
+        <w:rPr>
+          <w:sz w:val="22"/>
+          <w:szCs w:val="22"/>
+        </w:rPr>
+      </w:pPr>
+      <w:hyperlink r:id="rId7" w:history="1">
+        <w:r>
+          <w:rPr>
+            <w:rStyle w:val="Hyperlink"/>
+            <w:sz w:val="22"/>
+            <w:szCs w:val="22"/>
+          </w:rPr>
+          <w:t>maden@ohsu.edu</w:t>
+        </w:r>
+      </w:hyperlink>
+    </w:p>
+    <w:p>
+      <w:pPr>
+        <w:rPr>
+          <w:sz w:val="22"/>
+          <w:szCs w:val="22"/>
+        </w:rPr>
+      </w:pPr>
+    </w:p>
+    <w:p>
+      <w:pPr>
+        <w:rPr>
+          <w:sz w:val="22"/>
+          <w:szCs w:val="22"/>
+        </w:rPr>
+      </w:pPr>
+      <w:r>
+        <w:rPr>
+          <w:sz w:val="22"/>
+          <w:szCs w:val="22"/>
+        </w:rPr>
+        <w:t>Ben Busby</w:t>
+      </w:r>
+      <w:r>
+        <w:rPr>
+          <w:sz w:val="22"/>
+          <w:szCs w:val="22"/>
+        </w:rPr>
+        <w:t>, Ph.D.</w:t>
+      </w:r>
+      <w:r>
+        <w:rPr>
+          <w:sz w:val="22"/>
+          <w:szCs w:val="22"/>
+        </w:rPr>
+        <w:t xml:space="preserve"> (corresponding author)</w:t>
+      </w:r>
+    </w:p>
+    <w:p>
+      <w:pPr>
+        <w:rPr>
+          <w:sz w:val="22"/>
+          <w:szCs w:val="22"/>
+        </w:rPr>
+      </w:pPr>
+      <w:r>
+        <w:rPr>
+          <w:sz w:val="22"/>
+          <w:szCs w:val="22"/>
+        </w:rPr>
+        <w:t>Genomics Outreach Coordinator</w:t>
+      </w:r>
+    </w:p>
+    <w:p>
+      <w:pPr>
+        <w:rPr>
+          <w:sz w:val="22"/>
+          <w:szCs w:val="22"/>
+        </w:rPr>
+      </w:pPr>
+      <w:r>
+        <w:rPr>
+          <w:sz w:val="22"/>
+          <w:szCs w:val="22"/>
+        </w:rPr>
+        <w:t>National Library of Medicine</w:t>
+      </w:r>
+    </w:p>
+    <w:p>
+      <w:pPr>
+        <w:rPr>
+          <w:sz w:val="22"/>
+          <w:szCs w:val="22"/>
+        </w:rPr>
+      </w:pPr>
+      <w:r>
+        <w:rPr>
+          <w:sz w:val="22"/>
+          <w:szCs w:val="22"/>
+        </w:rPr>
+        <w:t>National Center for Biotechnology Information</w:t>
+      </w:r>
+    </w:p>
+    <w:p>
+      <w:pPr>
+        <w:rPr>
+          <w:sz w:val="22"/>
+          <w:szCs w:val="22"/>
+        </w:rPr>
+      </w:pPr>
+      <w:r>
+        <w:rPr>
+          <w:sz w:val="22"/>
+          <w:szCs w:val="22"/>
+        </w:rPr>
+        <w:t>ben.busby@gmail.com</w:t>
+      </w:r>
       <w:bookmarkStart w:id="0" w:name="_GoBack"/>
       <w:bookmarkEnd w:id="0"/>
     </w:p>
@@ -634,6 +1992,29 @@
     <w:semiHidden/>
     <w:unhideWhenUsed/>
   </w:style>
+  <w:style w:type="character" w:styleId="Hyperlink">
+    <w:name w:val="Hyperlink"/>
+    <w:basedOn w:val="DefaultParagraphFont"/>
+    <w:uiPriority w:val="99"/>
+    <w:unhideWhenUsed/>
+    <w:rsid w:val="00931D84"/>
+    <w:rPr>
+      <w:color w:val="0563C1" w:themeColor="hyperlink"/>
+      <w:u w:val="single"/>
+    </w:rPr>
+  </w:style>
+  <w:style w:type="character" w:styleId="UnresolvedMention">
+    <w:name w:val="Unresolved Mention"/>
+    <w:basedOn w:val="DefaultParagraphFont"/>
+    <w:uiPriority w:val="99"/>
+    <w:semiHidden/>
+    <w:unhideWhenUsed/>
+    <w:rsid w:val="00931D84"/>
+    <w:rPr>
+      <w:color w:val="605E5C"/>
+      <w:shd w:val="clear" w:color="auto" w:fill="E1DFDD"/>
+    </w:rPr>
+  </w:style>
 </w:styles>
 </file>
 

</xml_diff>

<commit_message>
final revisions to iscience submission docs
</commit_message>
<xml_diff>
--- a/iscience_submission/iscience_cover-letter.docx
+++ b/iscience_submission/iscience_cover-letter.docx
@@ -151,37 +151,692 @@
           <w:sz w:val="22"/>
           <w:szCs w:val="22"/>
         </w:rPr>
+        <w:t>.</w:t>
+      </w:r>
+      <w:r>
+        <w:rPr>
+          <w:sz w:val="22"/>
+          <w:szCs w:val="22"/>
+        </w:rPr>
+        <w:t xml:space="preserve"> Please note, we published a preprint of this work to </w:t>
+      </w:r>
+      <w:proofErr w:type="spellStart"/>
+      <w:r>
+        <w:rPr>
+          <w:sz w:val="22"/>
+          <w:szCs w:val="22"/>
+        </w:rPr>
+        <w:t>bioarxiv</w:t>
+      </w:r>
+      <w:proofErr w:type="spellEnd"/>
+      <w:r>
+        <w:rPr>
+          <w:sz w:val="22"/>
+          <w:szCs w:val="22"/>
+        </w:rPr>
+        <w:t xml:space="preserve"> at </w:t>
+      </w:r>
+      <w:hyperlink r:id="rId4" w:history="1">
+        <w:r>
+          <w:rPr>
+            <w:rStyle w:val="Hyperlink"/>
+            <w:sz w:val="22"/>
+            <w:szCs w:val="22"/>
+          </w:rPr>
+          <w:t>this link</w:t>
+        </w:r>
+        <w:r>
+          <w:rPr>
+            <w:rStyle w:val="Hyperlink"/>
+            <w:sz w:val="22"/>
+            <w:szCs w:val="22"/>
+          </w:rPr>
+          <w:t>.</w:t>
+        </w:r>
+      </w:hyperlink>
+      <w:r>
+        <w:rPr>
+          <w:sz w:val="22"/>
+          <w:szCs w:val="22"/>
+        </w:rPr>
+        <w:t xml:space="preserve"> </w:t>
+      </w:r>
+    </w:p>
+    <w:p>
+      <w:pPr>
+        <w:rPr>
+          <w:sz w:val="22"/>
+          <w:szCs w:val="22"/>
+        </w:rPr>
+      </w:pPr>
+    </w:p>
+    <w:p>
+      <w:pPr>
+        <w:rPr>
+          <w:sz w:val="22"/>
+          <w:szCs w:val="22"/>
+        </w:rPr>
+      </w:pPr>
+      <w:r>
+        <w:rPr>
+          <w:sz w:val="22"/>
+          <w:szCs w:val="22"/>
+        </w:rPr>
+        <w:t xml:space="preserve">Pediatric acute myeloid leukemia (AML) is a deadly cancer </w:t>
+      </w:r>
+      <w:r>
+        <w:rPr>
+          <w:sz w:val="22"/>
+          <w:szCs w:val="22"/>
+        </w:rPr>
+        <w:t>presenting with</w:t>
+      </w:r>
+      <w:r>
+        <w:rPr>
+          <w:sz w:val="22"/>
+          <w:szCs w:val="22"/>
+        </w:rPr>
+        <w:t xml:space="preserve"> </w:t>
+      </w:r>
+      <w:r>
+        <w:rPr>
+          <w:sz w:val="22"/>
+          <w:szCs w:val="22"/>
+        </w:rPr>
+        <w:t>heterogeneous</w:t>
+      </w:r>
+      <w:r>
+        <w:rPr>
+          <w:sz w:val="22"/>
+          <w:szCs w:val="22"/>
+        </w:rPr>
+        <w:t xml:space="preserve"> molecular characteristics</w:t>
+      </w:r>
+      <w:r>
+        <w:rPr>
+          <w:sz w:val="22"/>
+          <w:szCs w:val="22"/>
+        </w:rPr>
+        <w:t>.</w:t>
+      </w:r>
+      <w:r>
+        <w:rPr>
+          <w:sz w:val="22"/>
+          <w:szCs w:val="22"/>
+        </w:rPr>
+        <w:t xml:space="preserve"> This heterogeneity confounds clinical risk stratification as well as single-assay analysis, such as with RNA-sequencing data. Modern m</w:t>
+      </w:r>
+      <w:r>
+        <w:rPr>
+          <w:sz w:val="22"/>
+          <w:szCs w:val="22"/>
+        </w:rPr>
+        <w:t>achine learning</w:t>
+      </w:r>
+      <w:r>
+        <w:rPr>
+          <w:sz w:val="22"/>
+          <w:szCs w:val="22"/>
+        </w:rPr>
+        <w:t xml:space="preserve"> algorithms </w:t>
+      </w:r>
+      <w:r>
+        <w:rPr>
+          <w:sz w:val="22"/>
+          <w:szCs w:val="22"/>
+        </w:rPr>
+        <w:t xml:space="preserve">can identify </w:t>
+      </w:r>
+      <w:r>
+        <w:rPr>
+          <w:sz w:val="22"/>
+          <w:szCs w:val="22"/>
+        </w:rPr>
+        <w:t xml:space="preserve">important </w:t>
+      </w:r>
+      <w:r>
+        <w:rPr>
+          <w:sz w:val="22"/>
+          <w:szCs w:val="22"/>
+        </w:rPr>
+        <w:t>gene</w:t>
+      </w:r>
+      <w:r>
+        <w:rPr>
+          <w:sz w:val="22"/>
+          <w:szCs w:val="22"/>
+        </w:rPr>
+        <w:t>s</w:t>
+      </w:r>
+      <w:r>
+        <w:rPr>
+          <w:sz w:val="22"/>
+          <w:szCs w:val="22"/>
+        </w:rPr>
+        <w:t xml:space="preserve"> </w:t>
+      </w:r>
+      <w:r>
+        <w:rPr>
+          <w:sz w:val="22"/>
+          <w:szCs w:val="22"/>
+        </w:rPr>
+        <w:t>predicting</w:t>
+      </w:r>
+      <w:r>
+        <w:rPr>
+          <w:sz w:val="22"/>
+          <w:szCs w:val="22"/>
+        </w:rPr>
+        <w:t xml:space="preserve"> disease risk from </w:t>
+      </w:r>
+      <w:r>
+        <w:rPr>
+          <w:sz w:val="22"/>
+          <w:szCs w:val="22"/>
+        </w:rPr>
+        <w:t>expression</w:t>
+      </w:r>
+      <w:r>
+        <w:rPr>
+          <w:sz w:val="22"/>
+          <w:szCs w:val="22"/>
+        </w:rPr>
+        <w:t xml:space="preserve"> data</w:t>
+      </w:r>
+      <w:r>
+        <w:rPr>
+          <w:sz w:val="22"/>
+          <w:szCs w:val="22"/>
+        </w:rPr>
+        <w:t xml:space="preserve">, but </w:t>
+      </w:r>
+      <w:r>
+        <w:rPr>
+          <w:sz w:val="22"/>
+          <w:szCs w:val="22"/>
+        </w:rPr>
+        <w:t xml:space="preserve">confidence and interpretability of these </w:t>
+      </w:r>
+      <w:r>
+        <w:rPr>
+          <w:sz w:val="22"/>
+          <w:szCs w:val="22"/>
+        </w:rPr>
+        <w:t xml:space="preserve">results are </w:t>
+      </w:r>
+      <w:r>
+        <w:rPr>
+          <w:sz w:val="22"/>
+          <w:szCs w:val="22"/>
+        </w:rPr>
+        <w:t xml:space="preserve">largely </w:t>
+      </w:r>
+      <w:r>
+        <w:rPr>
+          <w:sz w:val="22"/>
+          <w:szCs w:val="22"/>
+        </w:rPr>
+        <w:t xml:space="preserve">dependent on </w:t>
+      </w:r>
+      <w:r>
+        <w:rPr>
+          <w:sz w:val="22"/>
+          <w:szCs w:val="22"/>
+        </w:rPr>
+        <w:t>the assumptions, strengths, and weaknesses</w:t>
+      </w:r>
+      <w:r>
+        <w:rPr>
+          <w:sz w:val="22"/>
+          <w:szCs w:val="22"/>
+        </w:rPr>
+        <w:t xml:space="preserve"> of </w:t>
+      </w:r>
+      <w:r>
+        <w:rPr>
+          <w:sz w:val="22"/>
+          <w:szCs w:val="22"/>
+        </w:rPr>
+        <w:t>eac</w:t>
+      </w:r>
+      <w:bookmarkStart w:id="0" w:name="_GoBack"/>
+      <w:bookmarkEnd w:id="0"/>
+      <w:r>
+        <w:rPr>
+          <w:sz w:val="22"/>
+          <w:szCs w:val="22"/>
+        </w:rPr>
+        <w:t>h</w:t>
+      </w:r>
+      <w:r>
+        <w:rPr>
+          <w:sz w:val="22"/>
+          <w:szCs w:val="22"/>
+        </w:rPr>
+        <w:t xml:space="preserve"> </w:t>
+      </w:r>
+      <w:r>
+        <w:rPr>
+          <w:sz w:val="22"/>
+          <w:szCs w:val="22"/>
+        </w:rPr>
+        <w:t>respective</w:t>
+      </w:r>
+      <w:r>
+        <w:rPr>
+          <w:sz w:val="22"/>
+          <w:szCs w:val="22"/>
+        </w:rPr>
+        <w:t xml:space="preserve"> statistical algorithm used</w:t>
+      </w:r>
+      <w:r>
+        <w:rPr>
+          <w:sz w:val="22"/>
+          <w:szCs w:val="22"/>
+        </w:rPr>
+        <w:t>.</w:t>
+      </w:r>
+    </w:p>
+    <w:p>
+      <w:pPr>
+        <w:rPr>
+          <w:sz w:val="22"/>
+          <w:szCs w:val="22"/>
+        </w:rPr>
+      </w:pPr>
+    </w:p>
+    <w:p>
+      <w:pPr>
+        <w:rPr>
+          <w:sz w:val="22"/>
+          <w:szCs w:val="22"/>
+        </w:rPr>
+      </w:pPr>
+      <w:r>
+        <w:rPr>
+          <w:sz w:val="22"/>
+          <w:szCs w:val="22"/>
+        </w:rPr>
+        <w:t xml:space="preserve">To our knowledge, </w:t>
+      </w:r>
+      <w:r>
+        <w:rPr>
+          <w:sz w:val="22"/>
+          <w:szCs w:val="22"/>
+        </w:rPr>
+        <w:t xml:space="preserve">the present manuscript </w:t>
+      </w:r>
+      <w:r>
+        <w:rPr>
+          <w:sz w:val="22"/>
+          <w:szCs w:val="22"/>
+        </w:rPr>
+        <w:t xml:space="preserve">describes </w:t>
+      </w:r>
+      <w:r>
+        <w:rPr>
+          <w:sz w:val="22"/>
+          <w:szCs w:val="22"/>
+        </w:rPr>
+        <w:t xml:space="preserve">the first consensus </w:t>
+      </w:r>
+      <w:r>
+        <w:rPr>
+          <w:sz w:val="22"/>
+          <w:szCs w:val="22"/>
+        </w:rPr>
+        <w:t>machine learning</w:t>
+      </w:r>
+      <w:r>
+        <w:rPr>
+          <w:sz w:val="22"/>
+          <w:szCs w:val="22"/>
+        </w:rPr>
+        <w:t xml:space="preserve"> method </w:t>
+      </w:r>
+      <w:r>
+        <w:rPr>
+          <w:sz w:val="22"/>
+          <w:szCs w:val="22"/>
+        </w:rPr>
+        <w:t>to identify</w:t>
+      </w:r>
+      <w:r>
+        <w:rPr>
+          <w:sz w:val="22"/>
+          <w:szCs w:val="22"/>
+        </w:rPr>
+        <w:t xml:space="preserve"> </w:t>
+      </w:r>
+      <w:r>
+        <w:rPr>
+          <w:sz w:val="22"/>
+          <w:szCs w:val="22"/>
+        </w:rPr>
+        <w:t xml:space="preserve">important </w:t>
+      </w:r>
+      <w:r>
+        <w:rPr>
+          <w:sz w:val="22"/>
+          <w:szCs w:val="22"/>
+        </w:rPr>
+        <w:t>gene target</w:t>
+      </w:r>
+      <w:r>
+        <w:rPr>
+          <w:sz w:val="22"/>
+          <w:szCs w:val="22"/>
+        </w:rPr>
+        <w:t>s</w:t>
+      </w:r>
+      <w:r>
+        <w:rPr>
+          <w:sz w:val="22"/>
+          <w:szCs w:val="22"/>
+        </w:rPr>
+        <w:t xml:space="preserve"> </w:t>
+      </w:r>
+      <w:r>
+        <w:rPr>
+          <w:sz w:val="22"/>
+          <w:szCs w:val="22"/>
+        </w:rPr>
+        <w:t>from expression</w:t>
+      </w:r>
+      <w:r>
+        <w:rPr>
+          <w:sz w:val="22"/>
+          <w:szCs w:val="22"/>
+        </w:rPr>
+        <w:t xml:space="preserve"> </w:t>
+      </w:r>
+      <w:r>
+        <w:rPr>
+          <w:sz w:val="22"/>
+          <w:szCs w:val="22"/>
+        </w:rPr>
+        <w:t>data to predict</w:t>
+      </w:r>
+      <w:r>
+        <w:rPr>
+          <w:sz w:val="22"/>
+          <w:szCs w:val="22"/>
+        </w:rPr>
+        <w:t xml:space="preserve"> clinical risk of </w:t>
+      </w:r>
+      <w:r>
+        <w:rPr>
+          <w:sz w:val="22"/>
+          <w:szCs w:val="22"/>
+        </w:rPr>
+        <w:t>pediatric AML.</w:t>
+      </w:r>
+      <w:r>
+        <w:rPr>
+          <w:sz w:val="22"/>
+          <w:szCs w:val="22"/>
+        </w:rPr>
+        <w:t xml:space="preserve"> We </w:t>
+      </w:r>
+      <w:r>
+        <w:rPr>
+          <w:sz w:val="22"/>
+          <w:szCs w:val="22"/>
+        </w:rPr>
+        <w:t>described</w:t>
+      </w:r>
+      <w:r>
+        <w:rPr>
+          <w:sz w:val="22"/>
+          <w:szCs w:val="22"/>
+        </w:rPr>
+        <w:t xml:space="preserve"> a consensus </w:t>
+      </w:r>
+      <w:r>
+        <w:rPr>
+          <w:sz w:val="22"/>
+          <w:szCs w:val="22"/>
+        </w:rPr>
+        <w:t>machine learning method</w:t>
+      </w:r>
+      <w:r>
+        <w:rPr>
+          <w:sz w:val="22"/>
+          <w:szCs w:val="22"/>
+        </w:rPr>
+        <w:t xml:space="preserve"> </w:t>
+      </w:r>
+      <w:r>
+        <w:rPr>
+          <w:sz w:val="22"/>
+          <w:szCs w:val="22"/>
+        </w:rPr>
+        <w:t>leveraging</w:t>
+      </w:r>
+      <w:r>
+        <w:rPr>
+          <w:sz w:val="22"/>
+          <w:szCs w:val="22"/>
+        </w:rPr>
+        <w:t xml:space="preserve"> </w:t>
+      </w:r>
+      <w:r>
+        <w:rPr>
+          <w:sz w:val="22"/>
+          <w:szCs w:val="22"/>
+        </w:rPr>
+        <w:t>feature importance estimates across a variety of algorithms</w:t>
+      </w:r>
+      <w:r>
+        <w:rPr>
+          <w:sz w:val="22"/>
+          <w:szCs w:val="22"/>
+        </w:rPr>
+        <w:t xml:space="preserve">. Using ablation tests, we demonstrated a gene exclusion bias for </w:t>
+      </w:r>
+      <w:r>
+        <w:rPr>
+          <w:sz w:val="22"/>
+          <w:szCs w:val="22"/>
+        </w:rPr>
+        <w:t xml:space="preserve">certain </w:t>
+      </w:r>
+      <w:r>
+        <w:rPr>
+          <w:sz w:val="22"/>
+          <w:szCs w:val="22"/>
+        </w:rPr>
+        <w:t>penalized algorithms</w:t>
+      </w:r>
+      <w:r>
+        <w:rPr>
+          <w:sz w:val="22"/>
+          <w:szCs w:val="22"/>
+        </w:rPr>
+        <w:t xml:space="preserve">, and we </w:t>
+      </w:r>
+      <w:r>
+        <w:rPr>
+          <w:sz w:val="22"/>
+          <w:szCs w:val="22"/>
+        </w:rPr>
+        <w:t>showed this bias</w:t>
+      </w:r>
+      <w:r>
+        <w:rPr>
+          <w:sz w:val="22"/>
+          <w:szCs w:val="22"/>
+        </w:rPr>
+        <w:t xml:space="preserve"> is mitigated by our method</w:t>
+      </w:r>
+      <w:r>
+        <w:rPr>
+          <w:sz w:val="22"/>
+          <w:szCs w:val="22"/>
+        </w:rPr>
+        <w:t>.</w:t>
+      </w:r>
+      <w:r>
+        <w:rPr>
+          <w:sz w:val="22"/>
+          <w:szCs w:val="22"/>
+        </w:rPr>
+        <w:t xml:space="preserve"> </w:t>
+      </w:r>
+      <w:r>
+        <w:rPr>
+          <w:sz w:val="22"/>
+          <w:szCs w:val="22"/>
+        </w:rPr>
+        <w:t xml:space="preserve">Our </w:t>
+      </w:r>
+      <w:r>
+        <w:rPr>
+          <w:sz w:val="22"/>
+          <w:szCs w:val="22"/>
+        </w:rPr>
+        <w:t>findings</w:t>
+      </w:r>
+      <w:r>
+        <w:rPr>
+          <w:sz w:val="22"/>
+          <w:szCs w:val="22"/>
+        </w:rPr>
+        <w:t xml:space="preserve"> </w:t>
+      </w:r>
+      <w:r>
+        <w:rPr>
+          <w:sz w:val="22"/>
+          <w:szCs w:val="22"/>
+        </w:rPr>
+        <w:t>validated</w:t>
+      </w:r>
+      <w:r>
+        <w:rPr>
+          <w:sz w:val="22"/>
+          <w:szCs w:val="22"/>
+        </w:rPr>
+        <w:t xml:space="preserve"> prior finding</w:t>
+      </w:r>
+      <w:r>
+        <w:rPr>
+          <w:sz w:val="22"/>
+          <w:szCs w:val="22"/>
+        </w:rPr>
+        <w:t xml:space="preserve">s </w:t>
+      </w:r>
+      <w:r>
+        <w:rPr>
+          <w:sz w:val="22"/>
+          <w:szCs w:val="22"/>
+        </w:rPr>
+        <w:t>implicating</w:t>
+      </w:r>
+      <w:r>
+        <w:rPr>
+          <w:sz w:val="22"/>
+          <w:szCs w:val="22"/>
+        </w:rPr>
+        <w:t xml:space="preserve"> </w:t>
+      </w:r>
+      <w:r>
+        <w:rPr>
+          <w:i/>
+          <w:sz w:val="22"/>
+          <w:szCs w:val="22"/>
+        </w:rPr>
+        <w:t>HOX</w:t>
+      </w:r>
+      <w:r>
+        <w:rPr>
+          <w:sz w:val="22"/>
+          <w:szCs w:val="22"/>
+        </w:rPr>
+        <w:t xml:space="preserve"> pathway genes </w:t>
+      </w:r>
+      <w:r>
+        <w:rPr>
+          <w:sz w:val="22"/>
+          <w:szCs w:val="22"/>
+        </w:rPr>
+        <w:t>and cofactors</w:t>
+      </w:r>
+      <w:r>
+        <w:rPr>
+          <w:sz w:val="22"/>
+          <w:szCs w:val="22"/>
+        </w:rPr>
+        <w:t xml:space="preserve"> in AML risk</w:t>
+      </w:r>
+      <w:r>
+        <w:rPr>
+          <w:sz w:val="22"/>
+          <w:szCs w:val="22"/>
+        </w:rPr>
+        <w:t>. This study furthers</w:t>
+      </w:r>
+      <w:r>
+        <w:rPr>
+          <w:sz w:val="22"/>
+          <w:szCs w:val="22"/>
+        </w:rPr>
+        <w:t xml:space="preserve"> our </w:t>
+      </w:r>
+      <w:r>
+        <w:rPr>
+          <w:sz w:val="22"/>
+          <w:szCs w:val="22"/>
+        </w:rPr>
+        <w:t xml:space="preserve">understanding of </w:t>
+      </w:r>
+      <w:r>
+        <w:rPr>
+          <w:sz w:val="22"/>
+          <w:szCs w:val="22"/>
+        </w:rPr>
+        <w:t xml:space="preserve">how machine learning can </w:t>
+      </w:r>
+      <w:r>
+        <w:rPr>
+          <w:sz w:val="22"/>
+          <w:szCs w:val="22"/>
+        </w:rPr>
+        <w:t xml:space="preserve">aid researchers in identifying the </w:t>
+      </w:r>
+      <w:r>
+        <w:rPr>
+          <w:sz w:val="22"/>
+          <w:szCs w:val="22"/>
+        </w:rPr>
+        <w:t xml:space="preserve">most important </w:t>
+      </w:r>
+      <w:r>
+        <w:rPr>
+          <w:sz w:val="22"/>
+          <w:szCs w:val="22"/>
+        </w:rPr>
+        <w:t>disease risk genes</w:t>
+      </w:r>
+      <w:r>
+        <w:rPr>
+          <w:sz w:val="22"/>
+          <w:szCs w:val="22"/>
+        </w:rPr>
+        <w:t xml:space="preserve"> from genomics data</w:t>
+      </w:r>
+      <w:r>
+        <w:rPr>
+          <w:sz w:val="22"/>
+          <w:szCs w:val="22"/>
+        </w:rPr>
         <w:t xml:space="preserve">. </w:t>
       </w:r>
-    </w:p>
-    <w:p>
-      <w:pPr>
-        <w:rPr>
-          <w:sz w:val="22"/>
-          <w:szCs w:val="22"/>
-        </w:rPr>
-      </w:pPr>
-    </w:p>
-    <w:p>
-      <w:pPr>
-        <w:rPr>
-          <w:sz w:val="22"/>
-          <w:szCs w:val="22"/>
-        </w:rPr>
-      </w:pPr>
-      <w:r>
-        <w:rPr>
-          <w:sz w:val="22"/>
-          <w:szCs w:val="22"/>
-        </w:rPr>
-        <w:t xml:space="preserve">Pediatric acute myeloid leukemia (AML) is a deadly cancer </w:t>
-      </w:r>
-      <w:r>
-        <w:rPr>
-          <w:sz w:val="22"/>
-          <w:szCs w:val="22"/>
-        </w:rPr>
-        <w:t>presenting with</w:t>
+      <w:r>
+        <w:rPr>
+          <w:sz w:val="22"/>
+          <w:szCs w:val="22"/>
+        </w:rPr>
+        <w:t>Finally, the described methods and supporting information</w:t>
       </w:r>
       <w:r>
         <w:rPr>
@@ -195,562 +850,6 @@
           <w:sz w:val="22"/>
           <w:szCs w:val="22"/>
         </w:rPr>
-        <w:t>heterogeneous</w:t>
-      </w:r>
-      <w:r>
-        <w:rPr>
-          <w:sz w:val="22"/>
-          <w:szCs w:val="22"/>
-        </w:rPr>
-        <w:t xml:space="preserve"> molecular characteristics</w:t>
-      </w:r>
-      <w:r>
-        <w:rPr>
-          <w:sz w:val="22"/>
-          <w:szCs w:val="22"/>
-        </w:rPr>
-        <w:t>.</w:t>
-      </w:r>
-      <w:r>
-        <w:rPr>
-          <w:sz w:val="22"/>
-          <w:szCs w:val="22"/>
-        </w:rPr>
-        <w:t xml:space="preserve"> This heterogeneity confounds clinical risk stratification as well as single-assay analysis, such as with RNA-sequencing data. Modern m</w:t>
-      </w:r>
-      <w:r>
-        <w:rPr>
-          <w:sz w:val="22"/>
-          <w:szCs w:val="22"/>
-        </w:rPr>
-        <w:t>achine learning</w:t>
-      </w:r>
-      <w:r>
-        <w:rPr>
-          <w:sz w:val="22"/>
-          <w:szCs w:val="22"/>
-        </w:rPr>
-        <w:t xml:space="preserve"> algorithms </w:t>
-      </w:r>
-      <w:r>
-        <w:rPr>
-          <w:sz w:val="22"/>
-          <w:szCs w:val="22"/>
-        </w:rPr>
-        <w:t xml:space="preserve">can identify </w:t>
-      </w:r>
-      <w:r>
-        <w:rPr>
-          <w:sz w:val="22"/>
-          <w:szCs w:val="22"/>
-        </w:rPr>
-        <w:t xml:space="preserve">important </w:t>
-      </w:r>
-      <w:r>
-        <w:rPr>
-          <w:sz w:val="22"/>
-          <w:szCs w:val="22"/>
-        </w:rPr>
-        <w:t>gene</w:t>
-      </w:r>
-      <w:r>
-        <w:rPr>
-          <w:sz w:val="22"/>
-          <w:szCs w:val="22"/>
-        </w:rPr>
-        <w:t>s</w:t>
-      </w:r>
-      <w:r>
-        <w:rPr>
-          <w:sz w:val="22"/>
-          <w:szCs w:val="22"/>
-        </w:rPr>
-        <w:t xml:space="preserve"> </w:t>
-      </w:r>
-      <w:r>
-        <w:rPr>
-          <w:sz w:val="22"/>
-          <w:szCs w:val="22"/>
-        </w:rPr>
-        <w:t>predicting</w:t>
-      </w:r>
-      <w:r>
-        <w:rPr>
-          <w:sz w:val="22"/>
-          <w:szCs w:val="22"/>
-        </w:rPr>
-        <w:t xml:space="preserve"> disease risk from </w:t>
-      </w:r>
-      <w:r>
-        <w:rPr>
-          <w:sz w:val="22"/>
-          <w:szCs w:val="22"/>
-        </w:rPr>
-        <w:t>expression</w:t>
-      </w:r>
-      <w:r>
-        <w:rPr>
-          <w:sz w:val="22"/>
-          <w:szCs w:val="22"/>
-        </w:rPr>
-        <w:t xml:space="preserve"> data</w:t>
-      </w:r>
-      <w:r>
-        <w:rPr>
-          <w:sz w:val="22"/>
-          <w:szCs w:val="22"/>
-        </w:rPr>
-        <w:t xml:space="preserve">, but </w:t>
-      </w:r>
-      <w:r>
-        <w:rPr>
-          <w:sz w:val="22"/>
-          <w:szCs w:val="22"/>
-        </w:rPr>
-        <w:t xml:space="preserve">confidence and interpretability of these </w:t>
-      </w:r>
-      <w:r>
-        <w:rPr>
-          <w:sz w:val="22"/>
-          <w:szCs w:val="22"/>
-        </w:rPr>
-        <w:t xml:space="preserve">results are </w:t>
-      </w:r>
-      <w:r>
-        <w:rPr>
-          <w:sz w:val="22"/>
-          <w:szCs w:val="22"/>
-        </w:rPr>
-        <w:t xml:space="preserve">largely </w:t>
-      </w:r>
-      <w:r>
-        <w:rPr>
-          <w:sz w:val="22"/>
-          <w:szCs w:val="22"/>
-        </w:rPr>
-        <w:t xml:space="preserve">dependent on </w:t>
-      </w:r>
-      <w:r>
-        <w:rPr>
-          <w:sz w:val="22"/>
-          <w:szCs w:val="22"/>
-        </w:rPr>
-        <w:t>the assumptions, strengths, and weaknesses</w:t>
-      </w:r>
-      <w:r>
-        <w:rPr>
-          <w:sz w:val="22"/>
-          <w:szCs w:val="22"/>
-        </w:rPr>
-        <w:t xml:space="preserve"> of </w:t>
-      </w:r>
-      <w:r>
-        <w:rPr>
-          <w:sz w:val="22"/>
-          <w:szCs w:val="22"/>
-        </w:rPr>
-        <w:t>each</w:t>
-      </w:r>
-      <w:r>
-        <w:rPr>
-          <w:sz w:val="22"/>
-          <w:szCs w:val="22"/>
-        </w:rPr>
-        <w:t xml:space="preserve"> </w:t>
-      </w:r>
-      <w:r>
-        <w:rPr>
-          <w:sz w:val="22"/>
-          <w:szCs w:val="22"/>
-        </w:rPr>
-        <w:t>respective</w:t>
-      </w:r>
-      <w:r>
-        <w:rPr>
-          <w:sz w:val="22"/>
-          <w:szCs w:val="22"/>
-        </w:rPr>
-        <w:t xml:space="preserve"> statistical algorithm used</w:t>
-      </w:r>
-      <w:r>
-        <w:rPr>
-          <w:sz w:val="22"/>
-          <w:szCs w:val="22"/>
-        </w:rPr>
-        <w:t>.</w:t>
-      </w:r>
-    </w:p>
-    <w:p>
-      <w:pPr>
-        <w:rPr>
-          <w:sz w:val="22"/>
-          <w:szCs w:val="22"/>
-        </w:rPr>
-      </w:pPr>
-    </w:p>
-    <w:p>
-      <w:pPr>
-        <w:rPr>
-          <w:sz w:val="22"/>
-          <w:szCs w:val="22"/>
-        </w:rPr>
-      </w:pPr>
-      <w:r>
-        <w:rPr>
-          <w:sz w:val="22"/>
-          <w:szCs w:val="22"/>
-        </w:rPr>
-        <w:t xml:space="preserve">To our knowledge, </w:t>
-      </w:r>
-      <w:r>
-        <w:rPr>
-          <w:sz w:val="22"/>
-          <w:szCs w:val="22"/>
-        </w:rPr>
-        <w:t xml:space="preserve">the present manuscript </w:t>
-      </w:r>
-      <w:r>
-        <w:rPr>
-          <w:sz w:val="22"/>
-          <w:szCs w:val="22"/>
-        </w:rPr>
-        <w:t xml:space="preserve">describes </w:t>
-      </w:r>
-      <w:r>
-        <w:rPr>
-          <w:sz w:val="22"/>
-          <w:szCs w:val="22"/>
-        </w:rPr>
-        <w:t xml:space="preserve">the first consensus </w:t>
-      </w:r>
-      <w:r>
-        <w:rPr>
-          <w:sz w:val="22"/>
-          <w:szCs w:val="22"/>
-        </w:rPr>
-        <w:t>machine learning</w:t>
-      </w:r>
-      <w:r>
-        <w:rPr>
-          <w:sz w:val="22"/>
-          <w:szCs w:val="22"/>
-        </w:rPr>
-        <w:t xml:space="preserve"> method </w:t>
-      </w:r>
-      <w:r>
-        <w:rPr>
-          <w:sz w:val="22"/>
-          <w:szCs w:val="22"/>
-        </w:rPr>
-        <w:t xml:space="preserve">for </w:t>
-      </w:r>
-      <w:r>
-        <w:rPr>
-          <w:sz w:val="22"/>
-          <w:szCs w:val="22"/>
-        </w:rPr>
-        <w:t xml:space="preserve">gene target </w:t>
-      </w:r>
-      <w:r>
-        <w:rPr>
-          <w:sz w:val="22"/>
-          <w:szCs w:val="22"/>
-        </w:rPr>
-        <w:t xml:space="preserve">identification </w:t>
-      </w:r>
-      <w:r>
-        <w:rPr>
-          <w:sz w:val="22"/>
-          <w:szCs w:val="22"/>
-        </w:rPr>
-        <w:t xml:space="preserve">to predict clinical risk of </w:t>
-      </w:r>
-      <w:r>
-        <w:rPr>
-          <w:sz w:val="22"/>
-          <w:szCs w:val="22"/>
-        </w:rPr>
-        <w:t>pediatric AML.</w:t>
-      </w:r>
-      <w:r>
-        <w:rPr>
-          <w:sz w:val="22"/>
-          <w:szCs w:val="22"/>
-        </w:rPr>
-        <w:t xml:space="preserve"> We </w:t>
-      </w:r>
-      <w:r>
-        <w:rPr>
-          <w:sz w:val="22"/>
-          <w:szCs w:val="22"/>
-        </w:rPr>
-        <w:t>described</w:t>
-      </w:r>
-      <w:r>
-        <w:rPr>
-          <w:sz w:val="22"/>
-          <w:szCs w:val="22"/>
-        </w:rPr>
-        <w:t xml:space="preserve"> a consensus </w:t>
-      </w:r>
-      <w:r>
-        <w:rPr>
-          <w:sz w:val="22"/>
-          <w:szCs w:val="22"/>
-        </w:rPr>
-        <w:t>machine learning method</w:t>
-      </w:r>
-      <w:r>
-        <w:rPr>
-          <w:sz w:val="22"/>
-          <w:szCs w:val="22"/>
-        </w:rPr>
-        <w:t xml:space="preserve"> </w:t>
-      </w:r>
-      <w:r>
-        <w:rPr>
-          <w:sz w:val="22"/>
-          <w:szCs w:val="22"/>
-        </w:rPr>
-        <w:t>leveraging</w:t>
-      </w:r>
-      <w:r>
-        <w:rPr>
-          <w:sz w:val="22"/>
-          <w:szCs w:val="22"/>
-        </w:rPr>
-        <w:t xml:space="preserve"> </w:t>
-      </w:r>
-      <w:r>
-        <w:rPr>
-          <w:sz w:val="22"/>
-          <w:szCs w:val="22"/>
-        </w:rPr>
-        <w:t>feature importance estimates across a variety of algorithms</w:t>
-      </w:r>
-      <w:r>
-        <w:rPr>
-          <w:sz w:val="22"/>
-          <w:szCs w:val="22"/>
-        </w:rPr>
-        <w:t xml:space="preserve">. Using ablation tests, we demonstrated a gene exclusion bias for </w:t>
-      </w:r>
-      <w:r>
-        <w:rPr>
-          <w:sz w:val="22"/>
-          <w:szCs w:val="22"/>
-        </w:rPr>
-        <w:t xml:space="preserve">certain </w:t>
-      </w:r>
-      <w:r>
-        <w:rPr>
-          <w:sz w:val="22"/>
-          <w:szCs w:val="22"/>
-        </w:rPr>
-        <w:t>penalized algorithms</w:t>
-      </w:r>
-      <w:r>
-        <w:rPr>
-          <w:sz w:val="22"/>
-          <w:szCs w:val="22"/>
-        </w:rPr>
-        <w:t xml:space="preserve">, and we </w:t>
-      </w:r>
-      <w:r>
-        <w:rPr>
-          <w:sz w:val="22"/>
-          <w:szCs w:val="22"/>
-        </w:rPr>
-        <w:t>showed this bias</w:t>
-      </w:r>
-      <w:r>
-        <w:rPr>
-          <w:sz w:val="22"/>
-          <w:szCs w:val="22"/>
-        </w:rPr>
-        <w:t xml:space="preserve"> is mitigated by our method</w:t>
-      </w:r>
-      <w:r>
-        <w:rPr>
-          <w:sz w:val="22"/>
-          <w:szCs w:val="22"/>
-        </w:rPr>
-        <w:t>.</w:t>
-      </w:r>
-      <w:r>
-        <w:rPr>
-          <w:sz w:val="22"/>
-          <w:szCs w:val="22"/>
-        </w:rPr>
-        <w:t xml:space="preserve"> </w:t>
-      </w:r>
-      <w:r>
-        <w:rPr>
-          <w:sz w:val="22"/>
-          <w:szCs w:val="22"/>
-        </w:rPr>
-        <w:t xml:space="preserve">Our </w:t>
-      </w:r>
-      <w:r>
-        <w:rPr>
-          <w:sz w:val="22"/>
-          <w:szCs w:val="22"/>
-        </w:rPr>
-        <w:t>findings</w:t>
-      </w:r>
-      <w:r>
-        <w:rPr>
-          <w:sz w:val="22"/>
-          <w:szCs w:val="22"/>
-        </w:rPr>
-        <w:t xml:space="preserve"> </w:t>
-      </w:r>
-      <w:r>
-        <w:rPr>
-          <w:sz w:val="22"/>
-          <w:szCs w:val="22"/>
-        </w:rPr>
-        <w:t>validated</w:t>
-      </w:r>
-      <w:r>
-        <w:rPr>
-          <w:sz w:val="22"/>
-          <w:szCs w:val="22"/>
-        </w:rPr>
-        <w:t xml:space="preserve"> prior finding</w:t>
-      </w:r>
-      <w:r>
-        <w:rPr>
-          <w:sz w:val="22"/>
-          <w:szCs w:val="22"/>
-        </w:rPr>
-        <w:t xml:space="preserve">s </w:t>
-      </w:r>
-      <w:r>
-        <w:rPr>
-          <w:sz w:val="22"/>
-          <w:szCs w:val="22"/>
-        </w:rPr>
-        <w:t>implicating</w:t>
-      </w:r>
-      <w:r>
-        <w:rPr>
-          <w:sz w:val="22"/>
-          <w:szCs w:val="22"/>
-        </w:rPr>
-        <w:t xml:space="preserve"> </w:t>
-      </w:r>
-      <w:r>
-        <w:rPr>
-          <w:i/>
-          <w:sz w:val="22"/>
-          <w:szCs w:val="22"/>
-        </w:rPr>
-        <w:t>HOX</w:t>
-      </w:r>
-      <w:r>
-        <w:rPr>
-          <w:sz w:val="22"/>
-          <w:szCs w:val="22"/>
-        </w:rPr>
-        <w:t xml:space="preserve"> pathway genes </w:t>
-      </w:r>
-      <w:r>
-        <w:rPr>
-          <w:sz w:val="22"/>
-          <w:szCs w:val="22"/>
-        </w:rPr>
-        <w:t>and cofactors</w:t>
-      </w:r>
-      <w:r>
-        <w:rPr>
-          <w:sz w:val="22"/>
-          <w:szCs w:val="22"/>
-        </w:rPr>
-        <w:t xml:space="preserve"> in AML risk</w:t>
-      </w:r>
-      <w:r>
-        <w:rPr>
-          <w:sz w:val="22"/>
-          <w:szCs w:val="22"/>
-        </w:rPr>
-        <w:t>. This study furthers</w:t>
-      </w:r>
-      <w:r>
-        <w:rPr>
-          <w:sz w:val="22"/>
-          <w:szCs w:val="22"/>
-        </w:rPr>
-        <w:t xml:space="preserve"> our </w:t>
-      </w:r>
-      <w:r>
-        <w:rPr>
-          <w:sz w:val="22"/>
-          <w:szCs w:val="22"/>
-        </w:rPr>
-        <w:t xml:space="preserve">understanding of </w:t>
-      </w:r>
-      <w:r>
-        <w:rPr>
-          <w:sz w:val="22"/>
-          <w:szCs w:val="22"/>
-        </w:rPr>
-        <w:t xml:space="preserve">how machine learning can </w:t>
-      </w:r>
-      <w:r>
-        <w:rPr>
-          <w:sz w:val="22"/>
-          <w:szCs w:val="22"/>
-        </w:rPr>
-        <w:t xml:space="preserve">aid researchers in identifying the </w:t>
-      </w:r>
-      <w:r>
-        <w:rPr>
-          <w:sz w:val="22"/>
-          <w:szCs w:val="22"/>
-        </w:rPr>
-        <w:t xml:space="preserve">most important </w:t>
-      </w:r>
-      <w:r>
-        <w:rPr>
-          <w:sz w:val="22"/>
-          <w:szCs w:val="22"/>
-        </w:rPr>
-        <w:t>disease risk genes</w:t>
-      </w:r>
-      <w:r>
-        <w:rPr>
-          <w:sz w:val="22"/>
-          <w:szCs w:val="22"/>
-        </w:rPr>
-        <w:t xml:space="preserve"> from genomics data</w:t>
-      </w:r>
-      <w:r>
-        <w:rPr>
-          <w:sz w:val="22"/>
-          <w:szCs w:val="22"/>
-        </w:rPr>
-        <w:t xml:space="preserve">. </w:t>
-      </w:r>
-      <w:r>
-        <w:rPr>
-          <w:sz w:val="22"/>
-          <w:szCs w:val="22"/>
-        </w:rPr>
-        <w:t>Finally, the described methods and supporting information</w:t>
-      </w:r>
-      <w:r>
-        <w:rPr>
-          <w:sz w:val="22"/>
-          <w:szCs w:val="22"/>
-        </w:rPr>
-        <w:t xml:space="preserve"> </w:t>
-      </w:r>
-      <w:r>
-        <w:rPr>
-          <w:sz w:val="22"/>
-          <w:szCs w:val="22"/>
-        </w:rPr>
         <w:t xml:space="preserve">set the stage </w:t>
       </w:r>
       <w:r>
@@ -773,6 +872,13 @@
           <w:szCs w:val="22"/>
         </w:rPr>
         <w:t xml:space="preserve">machine </w:t>
+      </w:r>
+      <w:r>
+        <w:rPr>
+          <w:sz w:val="22"/>
+          <w:szCs w:val="22"/>
+        </w:rPr>
+        <w:t xml:space="preserve">learning </w:t>
       </w:r>
       <w:r>
         <w:rPr>
@@ -1158,10 +1264,10 @@
           <w:szCs w:val="10"/>
         </w:rPr>
         <w:drawing>
-          <wp:anchor distT="0" distB="0" distL="114300" distR="114300" simplePos="0" relativeHeight="251659264" behindDoc="0" locked="0" layoutInCell="1" allowOverlap="1" wp14:anchorId="733B5CDD" wp14:editId="52A1F3CB">
+          <wp:anchor distT="0" distB="0" distL="114300" distR="114300" simplePos="0" relativeHeight="251659264" behindDoc="0" locked="0" layoutInCell="1" allowOverlap="1" wp14:anchorId="733B5CDD" wp14:editId="0A109273">
             <wp:simplePos x="0" y="0"/>
             <wp:positionH relativeFrom="column">
-              <wp:posOffset>4653915</wp:posOffset>
+              <wp:posOffset>4471035</wp:posOffset>
             </wp:positionH>
             <wp:positionV relativeFrom="paragraph">
               <wp:posOffset>151130</wp:posOffset>
@@ -1183,7 +1289,7 @@
                     </pic:cNvPicPr>
                   </pic:nvPicPr>
                   <pic:blipFill>
-                    <a:blip r:embed="rId4">
+                    <a:blip r:embed="rId5">
                       <a:alphaModFix amt="47000"/>
                       <a:extLst>
                         <a:ext uri="{28A0092B-C50C-407E-A947-70E740481C1C}">
@@ -1253,7 +1359,7 @@
                     </pic:cNvPicPr>
                   </pic:nvPicPr>
                   <pic:blipFill>
-                    <a:blip r:embed="rId5">
+                    <a:blip r:embed="rId6">
                       <a:alphaModFix amt="51000"/>
                       <a:extLst>
                         <a:ext uri="{28A0092B-C50C-407E-A947-70E740481C1C}">
@@ -1368,7 +1474,7 @@
                     </pic:cNvPicPr>
                   </pic:nvPicPr>
                   <pic:blipFill>
-                    <a:blip r:embed="rId6" cstate="print">
+                    <a:blip r:embed="rId7" cstate="print">
                       <a:alphaModFix amt="48000"/>
                       <a:extLst>
                         <a:ext uri="{28A0092B-C50C-407E-A947-70E740481C1C}">
@@ -1451,7 +1557,7 @@
           <w:szCs w:val="22"/>
         </w:rPr>
       </w:pPr>
-      <w:hyperlink r:id="rId7" w:history="1">
+      <w:hyperlink r:id="rId8" w:history="1">
         <w:r>
           <w:rPr>
             <w:rStyle w:val="Hyperlink"/>
@@ -1558,8 +1664,6 @@
         </w:rPr>
         <w:t>ben.busby@gmail.com</w:t>
       </w:r>
-      <w:bookmarkStart w:id="0" w:name="_GoBack"/>
-      <w:bookmarkEnd w:id="0"/>
     </w:p>
     <w:sectPr>
       <w:pgSz w:w="12240" w:h="15840"/>

</xml_diff>